<commit_message>
apresentation and report added
</commit_message>
<xml_diff>
--- a/T1/TP-Remoting-Relatorio.docx
+++ b/T1/TP-Remoting-Relatorio.docx
@@ -85,7 +85,7 @@
     </w:p>
     <w:tbl>
       <w:tblPr>
-        <w:tblStyle w:val="Tabelacomgrelha"/>
+        <w:tblStyle w:val="Tabelacomgrade"/>
         <w:tblW w:w="0" w:type="auto"/>
         <w:tblInd w:w="1809" w:type="dxa"/>
         <w:tblBorders>
@@ -209,7 +209,7 @@
     </w:p>
     <w:tbl>
       <w:tblPr>
-        <w:tblStyle w:val="Tabelacomgrelha"/>
+        <w:tblStyle w:val="Tabelacomgrade"/>
         <w:tblW w:w="0" w:type="auto"/>
         <w:tblInd w:w="2235" w:type="dxa"/>
         <w:tblBorders>
@@ -332,22 +332,17 @@
       </w:r>
       <w:r>
         <w:br/>
-      </w:r>
-      <w:proofErr w:type="gramStart"/>
-      <w:r>
-        <w:t>do</w:t>
-      </w:r>
-      <w:proofErr w:type="gramEnd"/>
-      <w:r>
-        <w:t xml:space="preserve"> curso de licenciatura em Engenharia Informática e de Computadores</w:t>
+        <w:t>do curso de licenciatura em Engenharia Informática e de Computadores</w:t>
       </w:r>
       <w:r>
         <w:br/>
         <w:t>Semestre de Verão 2014/2015</w:t>
       </w:r>
+      <w:proofErr w:type="gramStart"/>
       <w:r>
         <w:br/>
       </w:r>
+      <w:proofErr w:type="gramEnd"/>
     </w:p>
     <w:p>
       <w:pPr>
@@ -372,7 +367,7 @@
     <w:p/>
     <w:p>
       <w:pPr>
-        <w:pStyle w:val="Cabealho1"/>
+        <w:pStyle w:val="Ttulo1"/>
         <w:rPr>
           <w:rFonts w:cs="Times New Roman"/>
           <w:color w:val="000000"/>
@@ -412,9 +407,11 @@
       <w:bookmarkEnd w:id="0"/>
       <w:bookmarkEnd w:id="1"/>
     </w:p>
-    <w:p>
-      <w:pPr>
-        <w:pStyle w:val="ndice1"/>
+    <w:bookmarkStart w:id="2" w:name="_GoBack"/>
+    <w:bookmarkEnd w:id="2"/>
+    <w:p>
+      <w:pPr>
+        <w:pStyle w:val="Sumrio1"/>
         <w:tabs>
           <w:tab w:val="right" w:leader="dot" w:pos="8494"/>
         </w:tabs>
@@ -453,67 +450,112 @@
         </w:rPr>
         <w:fldChar w:fldCharType="separate"/>
       </w:r>
-      <w:hyperlink w:anchor="_Toc420012747" w:history="1">
-        <w:r>
-          <w:rPr>
-            <w:rStyle w:val="Hiperligao"/>
-            <w:noProof/>
-          </w:rPr>
-          <w:t>Lista de Figuras</w:t>
-        </w:r>
-        <w:r>
-          <w:rPr>
-            <w:noProof/>
-            <w:webHidden/>
-          </w:rPr>
-          <w:tab/>
-        </w:r>
-        <w:r>
-          <w:rPr>
-            <w:noProof/>
-            <w:webHidden/>
-          </w:rPr>
-          <w:fldChar w:fldCharType="begin"/>
-        </w:r>
-        <w:r>
-          <w:rPr>
-            <w:noProof/>
-            <w:webHidden/>
-          </w:rPr>
-          <w:instrText xml:space="preserve"> PAGEREF _Toc420012747 \h </w:instrText>
-        </w:r>
-        <w:r>
-          <w:rPr>
-            <w:noProof/>
-            <w:webHidden/>
-          </w:rPr>
-        </w:r>
-        <w:r>
-          <w:rPr>
-            <w:noProof/>
-            <w:webHidden/>
-          </w:rPr>
-          <w:fldChar w:fldCharType="separate"/>
-        </w:r>
-        <w:r>
-          <w:rPr>
-            <w:noProof/>
-            <w:webHidden/>
-          </w:rPr>
-          <w:t>v</w:t>
-        </w:r>
-        <w:r>
-          <w:rPr>
-            <w:noProof/>
-            <w:webHidden/>
-          </w:rPr>
-          <w:fldChar w:fldCharType="end"/>
-        </w:r>
-      </w:hyperlink>
-    </w:p>
-    <w:p>
-      <w:pPr>
-        <w:pStyle w:val="ndice1"/>
+      <w:r>
+        <w:rPr>
+          <w:rStyle w:val="Hyperlink"/>
+          <w:noProof/>
+        </w:rPr>
+        <w:fldChar w:fldCharType="begin"/>
+      </w:r>
+      <w:r>
+        <w:rPr>
+          <w:rStyle w:val="Hyperlink"/>
+          <w:noProof/>
+        </w:rPr>
+        <w:instrText xml:space="preserve"> </w:instrText>
+      </w:r>
+      <w:r>
+        <w:rPr>
+          <w:noProof/>
+        </w:rPr>
+        <w:instrText>HYPERLINK \l "_Toc420051668"</w:instrText>
+      </w:r>
+      <w:r>
+        <w:rPr>
+          <w:rStyle w:val="Hyperlink"/>
+          <w:noProof/>
+        </w:rPr>
+        <w:instrText xml:space="preserve"> </w:instrText>
+      </w:r>
+      <w:r>
+        <w:rPr>
+          <w:rStyle w:val="Hyperlink"/>
+          <w:noProof/>
+        </w:rPr>
+      </w:r>
+      <w:r>
+        <w:rPr>
+          <w:rStyle w:val="Hyperlink"/>
+          <w:noProof/>
+        </w:rPr>
+        <w:fldChar w:fldCharType="separate"/>
+      </w:r>
+      <w:r>
+        <w:rPr>
+          <w:rStyle w:val="Hyperlink"/>
+          <w:noProof/>
+        </w:rPr>
+        <w:t>Lista de Figuras</w:t>
+      </w:r>
+      <w:r>
+        <w:rPr>
+          <w:noProof/>
+          <w:webHidden/>
+        </w:rPr>
+        <w:tab/>
+      </w:r>
+      <w:r>
+        <w:rPr>
+          <w:noProof/>
+          <w:webHidden/>
+        </w:rPr>
+        <w:fldChar w:fldCharType="begin"/>
+      </w:r>
+      <w:r>
+        <w:rPr>
+          <w:noProof/>
+          <w:webHidden/>
+        </w:rPr>
+        <w:instrText xml:space="preserve"> PAGEREF _Toc420051668 \h </w:instrText>
+      </w:r>
+      <w:r>
+        <w:rPr>
+          <w:noProof/>
+          <w:webHidden/>
+        </w:rPr>
+      </w:r>
+      <w:r>
+        <w:rPr>
+          <w:noProof/>
+          <w:webHidden/>
+        </w:rPr>
+        <w:fldChar w:fldCharType="separate"/>
+      </w:r>
+      <w:r>
+        <w:rPr>
+          <w:noProof/>
+          <w:webHidden/>
+        </w:rPr>
+        <w:t>v</w:t>
+      </w:r>
+      <w:r>
+        <w:rPr>
+          <w:noProof/>
+          <w:webHidden/>
+        </w:rPr>
+        <w:fldChar w:fldCharType="end"/>
+      </w:r>
+      <w:r>
+        <w:rPr>
+          <w:rStyle w:val="Hyperlink"/>
+          <w:noProof/>
+        </w:rPr>
+        <w:fldChar w:fldCharType="end"/>
+      </w:r>
+    </w:p>
+    <w:p>
+      <w:pPr>
+        <w:pStyle w:val="Sumrio1"/>
         <w:tabs>
           <w:tab w:val="left" w:pos="440"/>
           <w:tab w:val="right" w:leader="dot" w:pos="8494"/>
@@ -529,10 +571,10 @@
           <w:lang w:eastAsia="pt-PT"/>
         </w:rPr>
       </w:pPr>
-      <w:hyperlink w:anchor="_Toc420012748" w:history="1">
-        <w:r>
-          <w:rPr>
-            <w:rStyle w:val="Hiperligao"/>
+      <w:hyperlink w:anchor="_Toc420051669" w:history="1">
+        <w:r>
+          <w:rPr>
+            <w:rStyle w:val="Hyperlink"/>
             <w:noProof/>
           </w:rPr>
           <w:t>1.</w:t>
@@ -552,7 +594,7 @@
         </w:r>
         <w:r>
           <w:rPr>
-            <w:rStyle w:val="Hiperligao"/>
+            <w:rStyle w:val="Hyperlink"/>
             <w:noProof/>
           </w:rPr>
           <w:t>Introdução</w:t>
@@ -576,7 +618,7 @@
             <w:noProof/>
             <w:webHidden/>
           </w:rPr>
-          <w:instrText xml:space="preserve"> PAGEREF _Toc420012748 \h </w:instrText>
+          <w:instrText xml:space="preserve"> PAGEREF _Toc420051669 \h </w:instrText>
         </w:r>
         <w:r>
           <w:rPr>
@@ -609,7 +651,7 @@
     </w:p>
     <w:p>
       <w:pPr>
-        <w:pStyle w:val="ndice2"/>
+        <w:pStyle w:val="Sumrio2"/>
         <w:tabs>
           <w:tab w:val="right" w:leader="dot" w:pos="8494"/>
         </w:tabs>
@@ -622,10 +664,10 @@
           <w:lang w:eastAsia="pt-PT"/>
         </w:rPr>
       </w:pPr>
-      <w:hyperlink w:anchor="_Toc420012749" w:history="1">
-        <w:r>
-          <w:rPr>
-            <w:rStyle w:val="Hiperligao"/>
+      <w:hyperlink w:anchor="_Toc420051670" w:history="1">
+        <w:r>
+          <w:rPr>
+            <w:rStyle w:val="Hyperlink"/>
             <w:noProof/>
           </w:rPr>
           <w:t>1.1 Problema</w:t>
@@ -649,7 +691,7 @@
             <w:noProof/>
             <w:webHidden/>
           </w:rPr>
-          <w:instrText xml:space="preserve"> PAGEREF _Toc420012749 \h </w:instrText>
+          <w:instrText xml:space="preserve"> PAGEREF _Toc420051670 \h </w:instrText>
         </w:r>
         <w:r>
           <w:rPr>
@@ -682,7 +724,7 @@
     </w:p>
     <w:p>
       <w:pPr>
-        <w:pStyle w:val="ndice2"/>
+        <w:pStyle w:val="Sumrio2"/>
         <w:tabs>
           <w:tab w:val="right" w:leader="dot" w:pos="8494"/>
         </w:tabs>
@@ -695,10 +737,10 @@
           <w:lang w:eastAsia="pt-PT"/>
         </w:rPr>
       </w:pPr>
-      <w:hyperlink w:anchor="_Toc420012750" w:history="1">
-        <w:r>
-          <w:rPr>
-            <w:rStyle w:val="Hiperligao"/>
+      <w:hyperlink w:anchor="_Toc420051671" w:history="1">
+        <w:r>
+          <w:rPr>
+            <w:rStyle w:val="Hyperlink"/>
             <w:noProof/>
           </w:rPr>
           <w:t>1.2 Pontos importantes</w:t>
@@ -722,7 +764,7 @@
             <w:noProof/>
             <w:webHidden/>
           </w:rPr>
-          <w:instrText xml:space="preserve"> PAGEREF _Toc420012750 \h </w:instrText>
+          <w:instrText xml:space="preserve"> PAGEREF _Toc420051671 \h </w:instrText>
         </w:r>
         <w:r>
           <w:rPr>
@@ -755,7 +797,7 @@
     </w:p>
     <w:p>
       <w:pPr>
-        <w:pStyle w:val="ndice2"/>
+        <w:pStyle w:val="Sumrio2"/>
         <w:tabs>
           <w:tab w:val="right" w:leader="dot" w:pos="8494"/>
         </w:tabs>
@@ -768,10 +810,10 @@
           <w:lang w:eastAsia="pt-PT"/>
         </w:rPr>
       </w:pPr>
-      <w:hyperlink w:anchor="_Toc420012751" w:history="1">
-        <w:r>
-          <w:rPr>
-            <w:rStyle w:val="Hiperligao"/>
+      <w:hyperlink w:anchor="_Toc420051672" w:history="1">
+        <w:r>
+          <w:rPr>
+            <w:rStyle w:val="Hyperlink"/>
             <w:noProof/>
           </w:rPr>
           <w:t>1.3 Temas da unidade curricular</w:t>
@@ -795,7 +837,7 @@
             <w:noProof/>
             <w:webHidden/>
           </w:rPr>
-          <w:instrText xml:space="preserve"> PAGEREF _Toc420012751 \h </w:instrText>
+          <w:instrText xml:space="preserve"> PAGEREF _Toc420051672 \h </w:instrText>
         </w:r>
         <w:r>
           <w:rPr>
@@ -828,7 +870,7 @@
     </w:p>
     <w:p>
       <w:pPr>
-        <w:pStyle w:val="ndice1"/>
+        <w:pStyle w:val="Sumrio1"/>
         <w:tabs>
           <w:tab w:val="left" w:pos="440"/>
           <w:tab w:val="right" w:leader="dot" w:pos="8494"/>
@@ -844,10 +886,10 @@
           <w:lang w:eastAsia="pt-PT"/>
         </w:rPr>
       </w:pPr>
-      <w:hyperlink w:anchor="_Toc420012752" w:history="1">
-        <w:r>
-          <w:rPr>
-            <w:rStyle w:val="Hiperligao"/>
+      <w:hyperlink w:anchor="_Toc420051673" w:history="1">
+        <w:r>
+          <w:rPr>
+            <w:rStyle w:val="Hyperlink"/>
             <w:noProof/>
           </w:rPr>
           <w:t>2.</w:t>
@@ -867,7 +909,7 @@
         </w:r>
         <w:r>
           <w:rPr>
-            <w:rStyle w:val="Hiperligao"/>
+            <w:rStyle w:val="Hyperlink"/>
             <w:noProof/>
           </w:rPr>
           <w:t>Solução Implementada</w:t>
@@ -891,7 +933,7 @@
             <w:noProof/>
             <w:webHidden/>
           </w:rPr>
-          <w:instrText xml:space="preserve"> PAGEREF _Toc420012752 \h </w:instrText>
+          <w:instrText xml:space="preserve"> PAGEREF _Toc420051673 \h </w:instrText>
         </w:r>
         <w:r>
           <w:rPr>
@@ -924,7 +966,7 @@
     </w:p>
     <w:p>
       <w:pPr>
-        <w:pStyle w:val="ndice2"/>
+        <w:pStyle w:val="Sumrio2"/>
         <w:tabs>
           <w:tab w:val="right" w:leader="dot" w:pos="8494"/>
         </w:tabs>
@@ -937,10 +979,10 @@
           <w:lang w:eastAsia="pt-PT"/>
         </w:rPr>
       </w:pPr>
-      <w:hyperlink w:anchor="_Toc420012753" w:history="1">
-        <w:r>
-          <w:rPr>
-            <w:rStyle w:val="Hiperligao"/>
+      <w:hyperlink w:anchor="_Toc420051674" w:history="1">
+        <w:r>
+          <w:rPr>
+            <w:rStyle w:val="Hyperlink"/>
             <w:noProof/>
             <w:lang w:val="en-US"/>
           </w:rPr>
@@ -948,14 +990,14 @@
         </w:r>
         <w:r>
           <w:rPr>
-            <w:rStyle w:val="Hiperligao"/>
+            <w:rStyle w:val="Hyperlink"/>
             <w:noProof/>
           </w:rPr>
           <w:t>Remoto</w:t>
         </w:r>
         <w:r>
           <w:rPr>
-            <w:rStyle w:val="Hiperligao"/>
+            <w:rStyle w:val="Hyperlink"/>
             <w:noProof/>
             <w:lang w:val="en-US"/>
           </w:rPr>
@@ -980,7 +1022,7 @@
             <w:noProof/>
             <w:webHidden/>
           </w:rPr>
-          <w:instrText xml:space="preserve"> PAGEREF _Toc420012753 \h </w:instrText>
+          <w:instrText xml:space="preserve"> PAGEREF _Toc420051674 \h </w:instrText>
         </w:r>
         <w:r>
           <w:rPr>
@@ -1013,7 +1055,7 @@
     </w:p>
     <w:p>
       <w:pPr>
-        <w:pStyle w:val="ndice3"/>
+        <w:pStyle w:val="Sumrio3"/>
         <w:tabs>
           <w:tab w:val="right" w:leader="dot" w:pos="8494"/>
         </w:tabs>
@@ -1027,10 +1069,10 @@
           <w:lang w:eastAsia="pt-PT"/>
         </w:rPr>
       </w:pPr>
-      <w:hyperlink w:anchor="_Toc420012754" w:history="1">
-        <w:r>
-          <w:rPr>
-            <w:rStyle w:val="Hiperligao"/>
+      <w:hyperlink w:anchor="_Toc420051675" w:history="1">
+        <w:r>
+          <w:rPr>
+            <w:rStyle w:val="Hyperlink"/>
             <w:noProof/>
           </w:rPr>
           <w:t>2.1.1 Ficheiro de configuração xml</w:t>
@@ -1054,7 +1096,7 @@
             <w:noProof/>
             <w:webHidden/>
           </w:rPr>
-          <w:instrText xml:space="preserve"> PAGEREF _Toc420012754 \h </w:instrText>
+          <w:instrText xml:space="preserve"> PAGEREF _Toc420051675 \h </w:instrText>
         </w:r>
         <w:r>
           <w:rPr>
@@ -1087,7 +1129,7 @@
     </w:p>
     <w:p>
       <w:pPr>
-        <w:pStyle w:val="ndice3"/>
+        <w:pStyle w:val="Sumrio3"/>
         <w:tabs>
           <w:tab w:val="right" w:leader="dot" w:pos="8494"/>
         </w:tabs>
@@ -1101,10 +1143,10 @@
           <w:lang w:eastAsia="pt-PT"/>
         </w:rPr>
       </w:pPr>
-      <w:hyperlink w:anchor="_Toc420012755" w:history="1">
-        <w:r>
-          <w:rPr>
-            <w:rStyle w:val="Hiperligao"/>
+      <w:hyperlink w:anchor="_Toc420051676" w:history="1">
+        <w:r>
+          <w:rPr>
+            <w:rStyle w:val="Hyperlink"/>
             <w:noProof/>
           </w:rPr>
           <w:t>2.1.2 Peer</w:t>
@@ -1128,7 +1170,7 @@
             <w:noProof/>
             <w:webHidden/>
           </w:rPr>
-          <w:instrText xml:space="preserve"> PAGEREF _Toc420012755 \h </w:instrText>
+          <w:instrText xml:space="preserve"> PAGEREF _Toc420051676 \h </w:instrText>
         </w:r>
         <w:r>
           <w:rPr>
@@ -1161,7 +1203,7 @@
     </w:p>
     <w:p>
       <w:pPr>
-        <w:pStyle w:val="ndice2"/>
+        <w:pStyle w:val="Sumrio2"/>
         <w:tabs>
           <w:tab w:val="right" w:leader="dot" w:pos="8494"/>
         </w:tabs>
@@ -1174,10 +1216,10 @@
           <w:lang w:eastAsia="pt-PT"/>
         </w:rPr>
       </w:pPr>
-      <w:hyperlink w:anchor="_Toc420012756" w:history="1">
-        <w:r>
-          <w:rPr>
-            <w:rStyle w:val="Hiperligao"/>
+      <w:hyperlink w:anchor="_Toc420051677" w:history="1">
+        <w:r>
+          <w:rPr>
+            <w:rStyle w:val="Hyperlink"/>
             <w:noProof/>
           </w:rPr>
           <w:t>2.2 Interface IPeer</w:t>
@@ -1201,7 +1243,7 @@
             <w:noProof/>
             <w:webHidden/>
           </w:rPr>
-          <w:instrText xml:space="preserve"> PAGEREF _Toc420012756 \h </w:instrText>
+          <w:instrText xml:space="preserve"> PAGEREF _Toc420051677 \h </w:instrText>
         </w:r>
         <w:r>
           <w:rPr>
@@ -1234,7 +1276,7 @@
     </w:p>
     <w:p>
       <w:pPr>
-        <w:pStyle w:val="ndice2"/>
+        <w:pStyle w:val="Sumrio2"/>
         <w:tabs>
           <w:tab w:val="right" w:leader="dot" w:pos="8494"/>
         </w:tabs>
@@ -1247,10 +1289,10 @@
           <w:lang w:eastAsia="pt-PT"/>
         </w:rPr>
       </w:pPr>
-      <w:hyperlink w:anchor="_Toc420012757" w:history="1">
-        <w:r>
-          <w:rPr>
-            <w:rStyle w:val="Hiperligao"/>
+      <w:hyperlink w:anchor="_Toc420051678" w:history="1">
+        <w:r>
+          <w:rPr>
+            <w:rStyle w:val="Hyperlink"/>
             <w:noProof/>
           </w:rPr>
           <w:t>2.3 Pesquisa de Música</w:t>
@@ -1274,7 +1316,7 @@
             <w:noProof/>
             <w:webHidden/>
           </w:rPr>
-          <w:instrText xml:space="preserve"> PAGEREF _Toc420012757 \h </w:instrText>
+          <w:instrText xml:space="preserve"> PAGEREF _Toc420051678 \h </w:instrText>
         </w:r>
         <w:r>
           <w:rPr>
@@ -1307,7 +1349,7 @@
     </w:p>
     <w:p>
       <w:pPr>
-        <w:pStyle w:val="ndice3"/>
+        <w:pStyle w:val="Sumrio3"/>
         <w:tabs>
           <w:tab w:val="right" w:leader="dot" w:pos="8494"/>
         </w:tabs>
@@ -1321,10 +1363,10 @@
           <w:lang w:eastAsia="pt-PT"/>
         </w:rPr>
       </w:pPr>
-      <w:hyperlink w:anchor="_Toc420012758" w:history="1">
-        <w:r>
-          <w:rPr>
-            <w:rStyle w:val="Hiperligao"/>
+      <w:hyperlink w:anchor="_Toc420051679" w:history="1">
+        <w:r>
+          <w:rPr>
+            <w:rStyle w:val="Hyperlink"/>
             <w:noProof/>
           </w:rPr>
           <w:t>2.3.1 Pesquisa Local</w:t>
@@ -1348,7 +1390,7 @@
             <w:noProof/>
             <w:webHidden/>
           </w:rPr>
-          <w:instrText xml:space="preserve"> PAGEREF _Toc420012758 \h </w:instrText>
+          <w:instrText xml:space="preserve"> PAGEREF _Toc420051679 \h </w:instrText>
         </w:r>
         <w:r>
           <w:rPr>
@@ -1381,7 +1423,7 @@
     </w:p>
     <w:p>
       <w:pPr>
-        <w:pStyle w:val="ndice3"/>
+        <w:pStyle w:val="Sumrio3"/>
         <w:tabs>
           <w:tab w:val="right" w:leader="dot" w:pos="8494"/>
         </w:tabs>
@@ -1395,10 +1437,10 @@
           <w:lang w:eastAsia="pt-PT"/>
         </w:rPr>
       </w:pPr>
-      <w:hyperlink w:anchor="_Toc420012759" w:history="1">
-        <w:r>
-          <w:rPr>
-            <w:rStyle w:val="Hiperligao"/>
+      <w:hyperlink w:anchor="_Toc420051680" w:history="1">
+        <w:r>
+          <w:rPr>
+            <w:rStyle w:val="Hyperlink"/>
             <w:noProof/>
           </w:rPr>
           <w:t>2.3.2 Pesquisa Online</w:t>
@@ -1422,7 +1464,7 @@
             <w:noProof/>
             <w:webHidden/>
           </w:rPr>
-          <w:instrText xml:space="preserve"> PAGEREF _Toc420012759 \h </w:instrText>
+          <w:instrText xml:space="preserve"> PAGEREF _Toc420051680 \h </w:instrText>
         </w:r>
         <w:r>
           <w:rPr>
@@ -1455,7 +1497,7 @@
     </w:p>
     <w:p>
       <w:pPr>
-        <w:pStyle w:val="ndice2"/>
+        <w:pStyle w:val="Sumrio2"/>
         <w:tabs>
           <w:tab w:val="right" w:leader="dot" w:pos="8494"/>
         </w:tabs>
@@ -1468,10 +1510,10 @@
           <w:lang w:eastAsia="pt-PT"/>
         </w:rPr>
       </w:pPr>
-      <w:hyperlink w:anchor="_Toc420012760" w:history="1">
-        <w:r>
-          <w:rPr>
-            <w:rStyle w:val="Hiperligao"/>
+      <w:hyperlink w:anchor="_Toc420051681" w:history="1">
+        <w:r>
+          <w:rPr>
+            <w:rStyle w:val="Hyperlink"/>
             <w:noProof/>
           </w:rPr>
           <w:t>2.4 Visualização de pedidos feitos</w:t>
@@ -1495,7 +1537,7 @@
             <w:noProof/>
             <w:webHidden/>
           </w:rPr>
-          <w:instrText xml:space="preserve"> PAGEREF _Toc420012760 \h </w:instrText>
+          <w:instrText xml:space="preserve"> PAGEREF _Toc420051681 \h </w:instrText>
         </w:r>
         <w:r>
           <w:rPr>
@@ -1528,7 +1570,7 @@
     </w:p>
     <w:p>
       <w:pPr>
-        <w:pStyle w:val="ndice2"/>
+        <w:pStyle w:val="Sumrio2"/>
         <w:tabs>
           <w:tab w:val="right" w:leader="dot" w:pos="8494"/>
         </w:tabs>
@@ -1541,10 +1583,10 @@
           <w:lang w:eastAsia="pt-PT"/>
         </w:rPr>
       </w:pPr>
-      <w:hyperlink w:anchor="_Toc420012761" w:history="1">
-        <w:r>
-          <w:rPr>
-            <w:rStyle w:val="Hiperligao"/>
+      <w:hyperlink w:anchor="_Toc420051682" w:history="1">
+        <w:r>
+          <w:rPr>
+            <w:rStyle w:val="Hyperlink"/>
             <w:noProof/>
           </w:rPr>
           <w:t>2.5 Tratamento de falhas</w:t>
@@ -1568,7 +1610,7 @@
             <w:noProof/>
             <w:webHidden/>
           </w:rPr>
-          <w:instrText xml:space="preserve"> PAGEREF _Toc420012761 \h </w:instrText>
+          <w:instrText xml:space="preserve"> PAGEREF _Toc420051682 \h </w:instrText>
         </w:r>
         <w:r>
           <w:rPr>
@@ -1601,7 +1643,7 @@
     </w:p>
     <w:p>
       <w:pPr>
-        <w:pStyle w:val="ndice1"/>
+        <w:pStyle w:val="Sumrio1"/>
         <w:tabs>
           <w:tab w:val="left" w:pos="440"/>
           <w:tab w:val="right" w:leader="dot" w:pos="8494"/>
@@ -1617,10 +1659,10 @@
           <w:lang w:eastAsia="pt-PT"/>
         </w:rPr>
       </w:pPr>
-      <w:hyperlink w:anchor="_Toc420012762" w:history="1">
-        <w:r>
-          <w:rPr>
-            <w:rStyle w:val="Hiperligao"/>
+      <w:hyperlink w:anchor="_Toc420051683" w:history="1">
+        <w:r>
+          <w:rPr>
+            <w:rStyle w:val="Hyperlink"/>
             <w:noProof/>
           </w:rPr>
           <w:t>3.</w:t>
@@ -1640,7 +1682,7 @@
         </w:r>
         <w:r>
           <w:rPr>
-            <w:rStyle w:val="Hiperligao"/>
+            <w:rStyle w:val="Hyperlink"/>
             <w:noProof/>
           </w:rPr>
           <w:t>Conclusões</w:t>
@@ -1664,7 +1706,7 @@
             <w:noProof/>
             <w:webHidden/>
           </w:rPr>
-          <w:instrText xml:space="preserve"> PAGEREF _Toc420012762 \h </w:instrText>
+          <w:instrText xml:space="preserve"> PAGEREF _Toc420051683 \h </w:instrText>
         </w:r>
         <w:r>
           <w:rPr>
@@ -1697,7 +1739,7 @@
     </w:p>
     <w:p>
       <w:pPr>
-        <w:pStyle w:val="ndice1"/>
+        <w:pStyle w:val="Sumrio1"/>
         <w:tabs>
           <w:tab w:val="right" w:leader="dot" w:pos="8494"/>
         </w:tabs>
@@ -1712,10 +1754,10 @@
           <w:lang w:eastAsia="pt-PT"/>
         </w:rPr>
       </w:pPr>
-      <w:hyperlink w:anchor="_Toc420012763" w:history="1">
-        <w:r>
-          <w:rPr>
-            <w:rStyle w:val="Hiperligao"/>
+      <w:hyperlink w:anchor="_Toc420051684" w:history="1">
+        <w:r>
+          <w:rPr>
+            <w:rStyle w:val="Hyperlink"/>
             <w:noProof/>
           </w:rPr>
           <w:t>Referêcias</w:t>
@@ -1739,7 +1781,7 @@
             <w:noProof/>
             <w:webHidden/>
           </w:rPr>
-          <w:instrText xml:space="preserve"> PAGEREF _Toc420012763 \h </w:instrText>
+          <w:instrText xml:space="preserve"> PAGEREF _Toc420051684 \h </w:instrText>
         </w:r>
         <w:r>
           <w:rPr>
@@ -1772,7 +1814,7 @@
     </w:p>
     <w:p>
       <w:pPr>
-        <w:pStyle w:val="Cabealho1"/>
+        <w:pStyle w:val="Ttulo1"/>
         <w:rPr>
           <w:rFonts w:asciiTheme="minorHAnsi" w:hAnsiTheme="minorHAnsi"/>
           <w:b w:val="0"/>
@@ -1819,7 +1861,7 @@
     </w:p>
     <w:p>
       <w:pPr>
-        <w:pStyle w:val="Cabealho1"/>
+        <w:pStyle w:val="Ttulo1"/>
         <w:rPr>
           <w:rFonts w:asciiTheme="minorHAnsi" w:hAnsiTheme="minorHAnsi"/>
           <w:b w:val="0"/>
@@ -1829,12 +1871,12 @@
           <w:szCs w:val="20"/>
         </w:rPr>
       </w:pPr>
-      <w:bookmarkStart w:id="2" w:name="_Toc420012747"/>
+      <w:bookmarkStart w:id="3" w:name="_Toc420051668"/>
       <w:r>
         <w:lastRenderedPageBreak/>
         <w:t>Lista de Figuras</w:t>
       </w:r>
-      <w:bookmarkEnd w:id="2"/>
+      <w:bookmarkEnd w:id="3"/>
     </w:p>
     <w:p/>
     <w:p>
@@ -1876,10 +1918,10 @@
         </w:rPr>
         <w:fldChar w:fldCharType="separate"/>
       </w:r>
-      <w:hyperlink w:anchor="_Toc420012498" w:history="1">
-        <w:r>
-          <w:rPr>
-            <w:rStyle w:val="Hiperligao"/>
+      <w:hyperlink w:anchor="_Toc420051663" w:history="1">
+        <w:r>
+          <w:rPr>
+            <w:rStyle w:val="Hyperlink"/>
             <w:noProof/>
           </w:rPr>
           <w:t>Figura 1 – Escolha da directoria para dar acesso ao ficheiro de configuração.</w:t>
@@ -1903,7 +1945,7 @@
             <w:noProof/>
             <w:webHidden/>
           </w:rPr>
-          <w:instrText xml:space="preserve"> PAGEREF _Toc420012498 \h </w:instrText>
+          <w:instrText xml:space="preserve"> PAGEREF _Toc420051663 \h </w:instrText>
         </w:r>
         <w:r>
           <w:rPr>
@@ -1923,7 +1965,7 @@
             <w:noProof/>
             <w:webHidden/>
           </w:rPr>
-          <w:t>3</w:t>
+          <w:t>2</w:t>
         </w:r>
         <w:r>
           <w:rPr>
@@ -1946,10 +1988,10 @@
           <w:lang w:eastAsia="pt-PT"/>
         </w:rPr>
       </w:pPr>
-      <w:hyperlink w:anchor="_Toc420012499" w:history="1">
-        <w:r>
-          <w:rPr>
-            <w:rStyle w:val="Hiperligao"/>
+      <w:hyperlink w:anchor="_Toc420051664" w:history="1">
+        <w:r>
+          <w:rPr>
+            <w:rStyle w:val="Hyperlink"/>
             <w:noProof/>
           </w:rPr>
           <w:t>Figura 2 – UI para pesquisa de músicas</w:t>
@@ -1973,7 +2015,7 @@
             <w:noProof/>
             <w:webHidden/>
           </w:rPr>
-          <w:instrText xml:space="preserve"> PAGEREF _Toc420012499 \h </w:instrText>
+          <w:instrText xml:space="preserve"> PAGEREF _Toc420051664 \h </w:instrText>
         </w:r>
         <w:r>
           <w:rPr>
@@ -1993,7 +2035,7 @@
             <w:noProof/>
             <w:webHidden/>
           </w:rPr>
-          <w:t>6</w:t>
+          <w:t>5</w:t>
         </w:r>
         <w:r>
           <w:rPr>
@@ -2016,10 +2058,10 @@
           <w:lang w:eastAsia="pt-PT"/>
         </w:rPr>
       </w:pPr>
-      <w:hyperlink w:anchor="_Toc420012500" w:history="1">
-        <w:r>
-          <w:rPr>
-            <w:rStyle w:val="Hiperligao"/>
+      <w:hyperlink w:anchor="_Toc420051665" w:history="1">
+        <w:r>
+          <w:rPr>
+            <w:rStyle w:val="Hyperlink"/>
             <w:noProof/>
           </w:rPr>
           <w:t>Figura 3 – Música encontrada online</w:t>
@@ -2043,7 +2085,7 @@
             <w:noProof/>
             <w:webHidden/>
           </w:rPr>
-          <w:instrText xml:space="preserve"> PAGEREF _Toc420012500 \h </w:instrText>
+          <w:instrText xml:space="preserve"> PAGEREF _Toc420051665 \h </w:instrText>
         </w:r>
         <w:r>
           <w:rPr>
@@ -2063,7 +2105,7 @@
             <w:noProof/>
             <w:webHidden/>
           </w:rPr>
-          <w:t>7</w:t>
+          <w:t>6</w:t>
         </w:r>
         <w:r>
           <w:rPr>
@@ -2105,18 +2147,18 @@
     </w:p>
     <w:p>
       <w:pPr>
-        <w:pStyle w:val="Cabealho1"/>
+        <w:pStyle w:val="Ttulo1"/>
         <w:numPr>
           <w:ilvl w:val="0"/>
           <w:numId w:val="1"/>
         </w:numPr>
       </w:pPr>
-      <w:bookmarkStart w:id="3" w:name="_Toc420012748"/>
+      <w:bookmarkStart w:id="4" w:name="_Toc420051669"/>
       <w:r>
         <w:lastRenderedPageBreak/>
         <w:t>Introdução</w:t>
       </w:r>
-      <w:bookmarkEnd w:id="3"/>
+      <w:bookmarkEnd w:id="4"/>
     </w:p>
     <w:p/>
     <w:p>
@@ -2130,16 +2172,16 @@
     <w:p/>
     <w:p>
       <w:pPr>
-        <w:pStyle w:val="Cabealho2"/>
-      </w:pPr>
-      <w:bookmarkStart w:id="4" w:name="_Toc420012749"/>
+        <w:pStyle w:val="Ttulo2"/>
+      </w:pPr>
+      <w:bookmarkStart w:id="5" w:name="_Toc420051670"/>
       <w:r>
         <w:t xml:space="preserve">1.1 </w:t>
       </w:r>
       <w:r>
         <w:t>Problema</w:t>
       </w:r>
-      <w:bookmarkEnd w:id="4"/>
+      <w:bookmarkEnd w:id="5"/>
       <w:r>
         <w:t xml:space="preserve"> </w:t>
       </w:r>
@@ -2204,16 +2246,16 @@
     <w:p/>
     <w:p>
       <w:pPr>
-        <w:pStyle w:val="Cabealho2"/>
-      </w:pPr>
-      <w:bookmarkStart w:id="5" w:name="_Toc420012750"/>
+        <w:pStyle w:val="Ttulo2"/>
+      </w:pPr>
+      <w:bookmarkStart w:id="6" w:name="_Toc420051671"/>
       <w:r>
         <w:t xml:space="preserve">1.2 </w:t>
       </w:r>
       <w:r>
         <w:t>Pontos importantes</w:t>
       </w:r>
-      <w:bookmarkEnd w:id="5"/>
+      <w:bookmarkEnd w:id="6"/>
     </w:p>
     <w:p/>
     <w:p>
@@ -2263,13 +2305,13 @@
     <w:p/>
     <w:p>
       <w:pPr>
-        <w:pStyle w:val="Cabealho2"/>
-      </w:pPr>
-      <w:bookmarkStart w:id="6" w:name="_Toc420012751"/>
+        <w:pStyle w:val="Ttulo2"/>
+      </w:pPr>
+      <w:bookmarkStart w:id="7" w:name="_Toc420051672"/>
       <w:r>
         <w:t>1.3 Temas da unidade curricular</w:t>
       </w:r>
-      <w:bookmarkEnd w:id="6"/>
+      <w:bookmarkEnd w:id="7"/>
     </w:p>
     <w:p/>
     <w:p>
@@ -2306,25 +2348,25 @@
     </w:p>
     <w:p>
       <w:pPr>
-        <w:pStyle w:val="Cabealho1"/>
+        <w:pStyle w:val="Ttulo1"/>
         <w:numPr>
           <w:ilvl w:val="0"/>
           <w:numId w:val="1"/>
         </w:numPr>
       </w:pPr>
-      <w:bookmarkStart w:id="7" w:name="_Toc420012752"/>
+      <w:bookmarkStart w:id="8" w:name="_Toc420051673"/>
       <w:r>
         <w:lastRenderedPageBreak/>
         <w:t>Solução Implementada</w:t>
       </w:r>
-      <w:bookmarkEnd w:id="7"/>
+      <w:bookmarkEnd w:id="8"/>
     </w:p>
     <w:p/>
     <w:p>
       <w:pPr>
-        <w:pStyle w:val="Cabealho2"/>
-      </w:pPr>
-      <w:bookmarkStart w:id="8" w:name="_Toc420012753"/>
+        <w:pStyle w:val="Ttulo2"/>
+      </w:pPr>
+      <w:bookmarkStart w:id="9" w:name="_Toc420051674"/>
       <w:r>
         <w:rPr>
           <w:lang w:val="en-US"/>
@@ -2360,7 +2402,7 @@
         </w:rPr>
         <w:t xml:space="preserve"> do Peer</w:t>
       </w:r>
-      <w:bookmarkEnd w:id="8"/>
+      <w:bookmarkEnd w:id="9"/>
       <w:r>
         <w:t xml:space="preserve"> </w:t>
       </w:r>
@@ -2377,9 +2419,9 @@
     <w:p/>
     <w:p>
       <w:pPr>
-        <w:pStyle w:val="Cabealho3"/>
-      </w:pPr>
-      <w:bookmarkStart w:id="9" w:name="_Toc420012754"/>
+        <w:pStyle w:val="Ttulo3"/>
+      </w:pPr>
+      <w:bookmarkStart w:id="10" w:name="_Toc420051675"/>
       <w:r>
         <w:t>2.1</w:t>
       </w:r>
@@ -2392,7 +2434,7 @@
       <w:r>
         <w:t xml:space="preserve"> xml</w:t>
       </w:r>
-      <w:bookmarkEnd w:id="9"/>
+      <w:bookmarkEnd w:id="10"/>
     </w:p>
     <w:p/>
     <w:p>
@@ -2440,9 +2482,15 @@
         <w:rPr>
           <w:i/>
         </w:rPr>
-        <w:t>.xml</w:t>
+        <w:t>.</w:t>
       </w:r>
       <w:proofErr w:type="gramEnd"/>
+      <w:r>
+        <w:rPr>
+          <w:i/>
+        </w:rPr>
+        <w:t>xml</w:t>
+      </w:r>
       <w:r>
         <w:t xml:space="preserve"> </w:t>
       </w:r>
@@ -2554,7 +2602,7 @@
           <w:szCs w:val="20"/>
         </w:rPr>
       </w:pPr>
-      <w:bookmarkStart w:id="10" w:name="_Toc420012498"/>
+      <w:bookmarkStart w:id="11" w:name="_Toc420051663"/>
       <w:r>
         <w:rPr>
           <w:color w:val="auto"/>
@@ -2621,7 +2669,7 @@
         </w:rPr>
         <w:t>Escolha da directoria para dar acesso ao ficheiro de configuração.</w:t>
       </w:r>
-      <w:bookmarkEnd w:id="10"/>
+      <w:bookmarkEnd w:id="11"/>
     </w:p>
     <w:p>
       <w:pPr>
@@ -3555,16 +3603,16 @@
     </w:p>
     <w:p>
       <w:pPr>
-        <w:pStyle w:val="Cabealho3"/>
-      </w:pPr>
-      <w:bookmarkStart w:id="11" w:name="_Toc420012755"/>
+        <w:pStyle w:val="Ttulo3"/>
+      </w:pPr>
+      <w:bookmarkStart w:id="12" w:name="_Toc420051676"/>
       <w:r>
         <w:t xml:space="preserve">2.1.2 </w:t>
       </w:r>
       <w:r>
         <w:t>Peer</w:t>
       </w:r>
-      <w:bookmarkEnd w:id="11"/>
+      <w:bookmarkEnd w:id="12"/>
     </w:p>
     <w:p/>
     <w:p>
@@ -3624,32 +3672,27 @@
         </w:rPr>
         <w:t xml:space="preserve">O facto de Peer derivar de </w:t>
       </w:r>
+      <w:proofErr w:type="gramStart"/>
       <w:r>
         <w:rPr>
           <w:rFonts w:cs="Times New Roman"/>
           <w:i/>
         </w:rPr>
-        <w:t xml:space="preserve">System.MarshalByRefObject </w:t>
-      </w:r>
+        <w:t>System.</w:t>
+      </w:r>
+      <w:proofErr w:type="gramEnd"/>
       <w:r>
         <w:rPr>
           <w:rFonts w:cs="Times New Roman"/>
-        </w:rPr>
-        <w:t xml:space="preserve">não disponibiliza automaticamente o </w:t>
-      </w:r>
-      <w:proofErr w:type="gramStart"/>
+          <w:i/>
+        </w:rPr>
+        <w:t xml:space="preserve">MarshalByRefObject </w:t>
+      </w:r>
       <w:r>
         <w:rPr>
           <w:rFonts w:cs="Times New Roman"/>
         </w:rPr>
-        <w:t>objeto</w:t>
-      </w:r>
-      <w:proofErr w:type="gramEnd"/>
-      <w:r>
-        <w:rPr>
-          <w:rFonts w:cs="Times New Roman"/>
-        </w:rPr>
-        <w:t xml:space="preserve"> remotamente, sendo necessário registar um canal para o </w:t>
+        <w:t xml:space="preserve">não disponibiliza automaticamente o objeto remotamente, sendo necessário registar um canal para o </w:t>
       </w:r>
       <w:r>
         <w:rPr>
@@ -3771,7 +3814,6 @@
         </w:rPr>
         <w:t xml:space="preserve">NET, </w:t>
       </w:r>
-      <w:proofErr w:type="gramStart"/>
       <w:r>
         <w:rPr>
           <w:rFonts w:cs="Times New Roman"/>
@@ -3810,16 +3852,7 @@
           <w:i/>
           <w:color w:val="000000" w:themeColor="text1"/>
         </w:rPr>
-        <w:t>que</w:t>
-      </w:r>
-      <w:proofErr w:type="gramEnd"/>
-      <w:r>
-        <w:rPr>
-          <w:rFonts w:cs="Times New Roman"/>
-          <w:i/>
-          <w:color w:val="000000" w:themeColor="text1"/>
-        </w:rPr>
-        <w:t xml:space="preserve"> </w:t>
+        <w:t xml:space="preserve">que </w:t>
       </w:r>
       <w:r>
         <w:rPr>
@@ -3889,20 +3922,21 @@
         </w:rPr>
         <w:t xml:space="preserve"> registar o tipo do objeto que queremos disponibilizar remotamente usando o método </w:t>
       </w:r>
+      <w:proofErr w:type="gramStart"/>
       <w:r>
         <w:rPr>
           <w:rFonts w:cs="Times New Roman"/>
           <w:color w:val="000000" w:themeColor="text1"/>
         </w:rPr>
-        <w:t>RemotingConfiguration.</w:t>
-      </w:r>
-      <w:proofErr w:type="gramStart"/>
+        <w:t>RemotingConfiguration</w:t>
+      </w:r>
+      <w:proofErr w:type="gramEnd"/>
       <w:r>
         <w:rPr>
           <w:rFonts w:cs="Times New Roman"/>
           <w:color w:val="000000" w:themeColor="text1"/>
         </w:rPr>
-        <w:t>RegisterWellKnownServiceType</w:t>
+        <w:t>.RegisterWellKnownServiceType</w:t>
       </w:r>
       <w:r>
         <w:rPr>
@@ -3910,16 +3944,7 @@
           <w:color w:val="000000" w:themeColor="text1"/>
           <w:lang w:eastAsia="pt-PT"/>
         </w:rPr>
-        <w:t>(..</w:t>
-      </w:r>
-      <w:proofErr w:type="gramEnd"/>
-      <w:r>
-        <w:rPr>
-          <w:rFonts w:eastAsia="Times New Roman" w:cs="Times New Roman"/>
-          <w:color w:val="000000" w:themeColor="text1"/>
-          <w:lang w:eastAsia="pt-PT"/>
-        </w:rPr>
-        <w:t xml:space="preserve">). Neste método é especificado também o tipo de ativação do objeto, escolhendo no nosso caso a utilização do modo de ativação </w:t>
+        <w:t xml:space="preserve">(..). Neste método é especificado também o tipo de ativação do objeto, escolhendo no nosso caso a utilização do modo de ativação </w:t>
       </w:r>
       <w:r>
         <w:rPr>
@@ -3986,15 +4011,15 @@
     </w:p>
     <w:p>
       <w:r>
-        <w:t xml:space="preserve">Estando o Peer já registado no seu canal, é criado um proxy associado ao URL especificado na informação do Peer, com o auxilio do método </w:t>
+        <w:t xml:space="preserve">Estando o Peer já registado no seu canal, é criado um </w:t>
       </w:r>
       <w:proofErr w:type="gramStart"/>
       <w:r>
-        <w:t>GetObject(..</w:t>
+        <w:t>proxy</w:t>
       </w:r>
       <w:proofErr w:type="gramEnd"/>
       <w:r>
-        <w:t xml:space="preserve">) de </w:t>
+        <w:t xml:space="preserve"> associado ao URL especificado na informação do Peer, com o auxilio do método GetObject(..) de </w:t>
       </w:r>
       <w:r>
         <w:rPr>
@@ -4024,15 +4049,15 @@
     <w:p/>
     <w:p>
       <w:r>
-        <w:t xml:space="preserve">Depois de finalizados estes passos, pode ser iniciada a pesquisa de </w:t>
+        <w:t xml:space="preserve">Depois de finalizados estes </w:t>
       </w:r>
       <w:proofErr w:type="gramStart"/>
       <w:r>
-        <w:t>musicas</w:t>
+        <w:t>passos, pode ser</w:t>
       </w:r>
       <w:proofErr w:type="gramEnd"/>
       <w:r>
-        <w:t>.</w:t>
+        <w:t xml:space="preserve"> iniciada a pesquisa de musicas.</w:t>
       </w:r>
     </w:p>
     <w:p>
@@ -4042,13 +4067,13 @@
     </w:p>
     <w:p>
       <w:pPr>
-        <w:pStyle w:val="Cabealho2"/>
-      </w:pPr>
-      <w:bookmarkStart w:id="12" w:name="_Toc420012756"/>
+        <w:pStyle w:val="Ttulo2"/>
+      </w:pPr>
+      <w:bookmarkStart w:id="13" w:name="_Toc420051677"/>
       <w:r>
         <w:t>2.2 Interface IPeer</w:t>
       </w:r>
-      <w:bookmarkEnd w:id="12"/>
+      <w:bookmarkEnd w:id="13"/>
     </w:p>
     <w:p/>
     <w:p>
@@ -4067,85 +4092,77 @@
     <w:p/>
     <w:p>
       <w:r>
-        <w:t xml:space="preserve">Todos os Peer’s têm de implementar esta interface e os métodos da mesma são essenciais para a componente Servidora dos Peer’s do nosso projeto. Posto </w:t>
+        <w:t xml:space="preserve">Todos os Peer’s têm de implementar esta interface e os métodos da mesma são essenciais para a componente Servidora dos Peer’s do nosso projeto. Posto isto um Peer conecta-se com outro, obtendo a referência para um </w:t>
       </w:r>
       <w:proofErr w:type="gramStart"/>
       <w:r>
-        <w:t>isto</w:t>
+        <w:t>IPeer</w:t>
       </w:r>
       <w:proofErr w:type="gramEnd"/>
       <w:r>
+        <w:t xml:space="preserve"> com especifico URL, conhecendo assim parte da implementação do mesmo e facilitando a comunicação entre ambos</w:t>
+      </w:r>
+      <w:r>
+        <w:t xml:space="preserve">. </w:t>
+      </w:r>
+    </w:p>
+    <w:p/>
+    <w:p>
+      <w:pPr>
+        <w:pStyle w:val="Ttulo2"/>
+      </w:pPr>
+      <w:bookmarkStart w:id="14" w:name="_Toc420051678"/>
+      <w:r>
+        <w:t>2.3</w:t>
+      </w:r>
+      <w:r>
         <w:t xml:space="preserve"> </w:t>
       </w:r>
-      <w:proofErr w:type="gramStart"/>
-      <w:r>
-        <w:t>um</w:t>
-      </w:r>
-      <w:proofErr w:type="gramEnd"/>
-      <w:r>
-        <w:t xml:space="preserve"> Peer conecta-se com outro, obtendo a referência para um IPeer com especifico URL, conhecendo assim parte da implementação do mesmo e facilitando a comunicação entre ambos</w:t>
-      </w:r>
-      <w:r>
-        <w:t xml:space="preserve">. </w:t>
-      </w:r>
+      <w:r>
+        <w:t>Pesquisa</w:t>
+      </w:r>
+      <w:r>
+        <w:t xml:space="preserve"> de </w:t>
+      </w:r>
+      <w:r>
+        <w:t>Música</w:t>
+      </w:r>
+      <w:bookmarkEnd w:id="14"/>
     </w:p>
     <w:p/>
     <w:p>
-      <w:pPr>
-        <w:pStyle w:val="Cabealho2"/>
-      </w:pPr>
-      <w:bookmarkStart w:id="13" w:name="_Toc420012757"/>
+      <w:r>
+        <w:t>Como referido anteriromente, na Secção 2.1.2, depois de respeitados</w:t>
+      </w:r>
+      <w:r>
+        <w:t xml:space="preserve"> os passos de registo do Peer, e</w:t>
+      </w:r>
+      <w:r>
+        <w:t>stamos aptos</w:t>
+      </w:r>
+      <w:r>
+        <w:t>, a pesquisar músicas. A pesqu</w:t>
+      </w:r>
+      <w:r>
+        <w:t>isa pode ser feita por Titulo, Á</w:t>
+      </w:r>
+      <w:r>
+        <w:t>lbum ou Artista, e inicialmente é feita localmente e só depois online, fazendo pedidos aos Peers conhecidos.</w:t>
+      </w:r>
+    </w:p>
+    <w:p/>
+    <w:p>
+      <w:pPr>
+        <w:pStyle w:val="Ttulo3"/>
+      </w:pPr>
+      <w:bookmarkStart w:id="15" w:name="_Toc420051679"/>
       <w:r>
         <w:t>2.3</w:t>
       </w:r>
       <w:r>
-        <w:t xml:space="preserve"> </w:t>
-      </w:r>
-      <w:r>
-        <w:t>Pesquisa</w:t>
-      </w:r>
-      <w:r>
-        <w:t xml:space="preserve"> de </w:t>
-      </w:r>
-      <w:r>
-        <w:t>Música</w:t>
-      </w:r>
-      <w:bookmarkEnd w:id="13"/>
-    </w:p>
-    <w:p/>
-    <w:p>
-      <w:r>
-        <w:t>Como referido anteriromente, na Secção 2.1.2, depois de respeitados</w:t>
-      </w:r>
-      <w:r>
-        <w:t xml:space="preserve"> os passos de registo do Peer, e</w:t>
-      </w:r>
-      <w:r>
-        <w:t>stamos aptos</w:t>
-      </w:r>
-      <w:r>
-        <w:t>, a pesquisar músicas. A pesqu</w:t>
-      </w:r>
-      <w:r>
-        <w:t>isa pode ser feita por Titulo, Á</w:t>
-      </w:r>
-      <w:r>
-        <w:t>lbum ou Artista, e inicialmente é feita localmente e só depois online, fazendo pedidos aos Peers conhecidos.</w:t>
-      </w:r>
-    </w:p>
-    <w:p/>
-    <w:p>
-      <w:pPr>
-        <w:pStyle w:val="Cabealho3"/>
-      </w:pPr>
-      <w:bookmarkStart w:id="14" w:name="_Toc420012758"/>
-      <w:r>
-        <w:t>2.3</w:t>
-      </w:r>
-      <w:r>
         <w:t>.1 Pesquisa Local</w:t>
       </w:r>
-      <w:bookmarkEnd w:id="14"/>
+      <w:bookmarkEnd w:id="15"/>
     </w:p>
     <w:p/>
     <w:p>
@@ -4239,7 +4256,7 @@
           <w:szCs w:val="20"/>
         </w:rPr>
       </w:pPr>
-      <w:bookmarkStart w:id="15" w:name="_Toc420012499"/>
+      <w:bookmarkStart w:id="16" w:name="_Toc420051664"/>
       <w:r>
         <w:rPr>
           <w:color w:val="auto"/>
@@ -4306,7 +4323,7 @@
         </w:rPr>
         <w:t>UI para pesquisa de músicas</w:t>
       </w:r>
-      <w:bookmarkEnd w:id="15"/>
+      <w:bookmarkEnd w:id="16"/>
     </w:p>
     <w:p/>
     <w:p>
@@ -4326,9 +4343,9 @@
     </w:p>
     <w:p>
       <w:pPr>
-        <w:pStyle w:val="Cabealho3"/>
-      </w:pPr>
-      <w:bookmarkStart w:id="16" w:name="_Toc420012759"/>
+        <w:pStyle w:val="Ttulo3"/>
+      </w:pPr>
+      <w:bookmarkStart w:id="17" w:name="_Toc420051680"/>
       <w:r>
         <w:lastRenderedPageBreak/>
         <w:t>2.3</w:t>
@@ -4342,7 +4359,7 @@
       <w:r>
         <w:t>isa Online</w:t>
       </w:r>
-      <w:bookmarkEnd w:id="16"/>
+      <w:bookmarkEnd w:id="17"/>
     </w:p>
     <w:p/>
     <w:p>
@@ -4364,12 +4381,14 @@
       <w:r>
         <w:t xml:space="preserve">cessário estabelecer a conexão com os peers conhecidos em questão. Sendo disponibilizada a interface </w:t>
       </w:r>
+      <w:proofErr w:type="gramStart"/>
       <w:r>
         <w:rPr>
           <w:i/>
         </w:rPr>
         <w:t>IPeer</w:t>
       </w:r>
+      <w:proofErr w:type="gramEnd"/>
       <w:r>
         <w:t xml:space="preserve"> e sendo conhecido o U</w:t>
       </w:r>
@@ -4380,15 +4399,7 @@
         <w:t>, recorre-</w:t>
       </w:r>
       <w:r>
-        <w:t xml:space="preserve">se de novo ao método </w:t>
-      </w:r>
-      <w:proofErr w:type="gramStart"/>
-      <w:r>
-        <w:t>GetObject(..</w:t>
-      </w:r>
-      <w:proofErr w:type="gramEnd"/>
-      <w:r>
-        <w:t xml:space="preserve">) de </w:t>
+        <w:t xml:space="preserve">se de novo ao método GetObject(..) de </w:t>
       </w:r>
       <w:r>
         <w:rPr>
@@ -4666,7 +4677,7 @@
           <w:sz w:val="20"/>
         </w:rPr>
       </w:pPr>
-      <w:bookmarkStart w:id="17" w:name="_Toc420012500"/>
+      <w:bookmarkStart w:id="18" w:name="_Toc420051665"/>
       <w:r>
         <w:rPr>
           <w:color w:val="auto"/>
@@ -4725,7 +4736,7 @@
         </w:rPr>
         <w:t>Música encontrada online</w:t>
       </w:r>
-      <w:bookmarkEnd w:id="17"/>
+      <w:bookmarkEnd w:id="18"/>
     </w:p>
     <w:p/>
     <w:p>
@@ -4801,9 +4812,9 @@
     <w:p/>
     <w:p>
       <w:pPr>
-        <w:pStyle w:val="Cabealho2"/>
-      </w:pPr>
-      <w:bookmarkStart w:id="18" w:name="_Toc420012760"/>
+        <w:pStyle w:val="Ttulo2"/>
+      </w:pPr>
+      <w:bookmarkStart w:id="19" w:name="_Toc420051681"/>
       <w:r>
         <w:t xml:space="preserve">2.4 Visualização </w:t>
       </w:r>
@@ -4813,29 +4824,32 @@
       <w:r>
         <w:t xml:space="preserve"> pedidos feitos</w:t>
       </w:r>
-      <w:bookmarkEnd w:id="18"/>
+      <w:bookmarkEnd w:id="19"/>
     </w:p>
     <w:p/>
     <w:p>
       <w:r>
-        <w:t xml:space="preserve">Para visualização dos pedidos feitos </w:t>
+        <w:t xml:space="preserve">Para visualização dos pedidos feitos recorremos a acrescentar uma característica ao </w:t>
       </w:r>
       <w:proofErr w:type="gramStart"/>
       <w:r>
-        <w:t>recorremos</w:t>
+        <w:rPr>
+          <w:i/>
+        </w:rPr>
+        <w:t>WindowsForm</w:t>
       </w:r>
       <w:proofErr w:type="gramEnd"/>
       <w:r>
-        <w:t xml:space="preserve"> a acrescentar uma característica ao </w:t>
+        <w:t xml:space="preserve"> da componente de pesquisa, nomeadamente uma </w:t>
       </w:r>
       <w:r>
         <w:rPr>
           <w:i/>
         </w:rPr>
-        <w:t>WindowsForm</w:t>
-      </w:r>
-      <w:r>
-        <w:t xml:space="preserve"> da componente de pesquisa, nomeadamente uma </w:t>
+        <w:t>Text Box</w:t>
+      </w:r>
+      <w:r>
+        <w:t xml:space="preserve">. Nesta </w:t>
       </w:r>
       <w:r>
         <w:rPr>
@@ -4844,7 +4858,7 @@
         <w:t>Text Box</w:t>
       </w:r>
       <w:r>
-        <w:t xml:space="preserve">. Nesta </w:t>
+        <w:t xml:space="preserve"> são mostradas as entidades que fazem pedidos àquela instância. Para fazer a escrita nesta </w:t>
       </w:r>
       <w:r>
         <w:rPr>
@@ -4853,124 +4867,115 @@
         <w:t>Text Box</w:t>
       </w:r>
       <w:r>
-        <w:t xml:space="preserve"> são mostradas as entidades que fazem pedidos àquela instância. Para fazer a escrita nesta </w:t>
+        <w:t xml:space="preserve"> demos uso a um </w:t>
       </w:r>
       <w:r>
         <w:rPr>
           <w:i/>
         </w:rPr>
+        <w:t>SynchronizationContext</w:t>
+      </w:r>
+      <w:r>
+        <w:t xml:space="preserve">, que permite sincronizar com o contexto da instância no qual está a ser feita a pesquisa. Para utilizar o </w:t>
+      </w:r>
+      <w:r>
+        <w:rPr>
+          <w:i/>
+        </w:rPr>
+        <w:t>SynchronizationContext</w:t>
+      </w:r>
+      <w:r>
+        <w:rPr>
+          <w:i/>
+        </w:rPr>
+        <w:t xml:space="preserve"> </w:t>
+      </w:r>
+      <w:r>
+        <w:t xml:space="preserve">foi criado um método, que pertencendo à dada instância, por cada pesquisa feita a esse </w:t>
+      </w:r>
+      <w:r>
+        <w:rPr>
+          <w:i/>
+        </w:rPr>
+        <w:t>Peer</w:t>
+      </w:r>
+      <w:r>
+        <w:rPr>
+          <w:i/>
+        </w:rPr>
+        <w:t xml:space="preserve">, </w:t>
+      </w:r>
+      <w:r>
+        <w:t xml:space="preserve">adiciona a </w:t>
+      </w:r>
+      <w:r>
+        <w:rPr>
+          <w:i/>
+        </w:rPr>
         <w:t>Text Box</w:t>
       </w:r>
       <w:r>
-        <w:t xml:space="preserve"> demos uso a um </w:t>
+        <w:t xml:space="preserve"> qual foi a entidade que lá pesquisou.</w:t>
+      </w:r>
+    </w:p>
+    <w:p/>
+    <w:p>
+      <w:pPr>
+        <w:pStyle w:val="Ttulo2"/>
+      </w:pPr>
+      <w:bookmarkStart w:id="20" w:name="_Toc420051682"/>
+      <w:r>
+        <w:t xml:space="preserve">2.5 Tratamento de </w:t>
+      </w:r>
+      <w:r>
+        <w:t>falhas</w:t>
+      </w:r>
+      <w:bookmarkEnd w:id="20"/>
+    </w:p>
+    <w:p/>
+    <w:p>
+      <w:r>
+        <w:t xml:space="preserve">Relativamente ao tratamento de falhas, sejam por falta de ficheiro de configuração </w:t>
       </w:r>
       <w:r>
         <w:rPr>
           <w:i/>
         </w:rPr>
-        <w:t>SynchronizationContext</w:t>
-      </w:r>
-      <w:r>
-        <w:t xml:space="preserve">, que permite sincronizar com o contexto da instância no qual está a ser feita a pesquisa. Para utilizar o </w:t>
+        <w:t>XML</w:t>
+      </w:r>
+      <w:r>
+        <w:t xml:space="preserve"> ou por o </w:t>
       </w:r>
       <w:r>
         <w:rPr>
           <w:i/>
         </w:rPr>
-        <w:t>SynchronizationContext</w:t>
+        <w:t>Peer</w:t>
+      </w:r>
+      <w:r>
+        <w:t xml:space="preserve"> que está a ser questionado estar offline, são tratadas </w:t>
+      </w:r>
+      <w:proofErr w:type="gramStart"/>
+      <w:r>
+        <w:t>a nível do</w:t>
+      </w:r>
+      <w:proofErr w:type="gramEnd"/>
+      <w:r>
+        <w:t xml:space="preserve"> utilizador. Quando um dos erros mencionados se sucede, o utilizador é notificado do sucedido e terá que repetir a operação. Sendo mais específicos em relação à falha de </w:t>
       </w:r>
       <w:r>
         <w:rPr>
           <w:i/>
         </w:rPr>
-        <w:t xml:space="preserve"> </w:t>
-      </w:r>
-      <w:r>
-        <w:t xml:space="preserve">foi criado um método, que pertencendo à dada instância, por cada pesquisa feita a esse </w:t>
-      </w:r>
-      <w:r>
-        <w:rPr>
-          <w:i/>
-        </w:rPr>
         <w:t>Peer</w:t>
       </w:r>
       <w:r>
-        <w:rPr>
-          <w:i/>
-        </w:rPr>
-        <w:t xml:space="preserve">, </w:t>
-      </w:r>
-      <w:r>
-        <w:t xml:space="preserve">adiciona a </w:t>
-      </w:r>
-      <w:r>
-        <w:rPr>
-          <w:i/>
-        </w:rPr>
-        <w:t>Text Box</w:t>
-      </w:r>
-      <w:r>
-        <w:t xml:space="preserve"> qual foi a entidade que lá pesquisou.</w:t>
-      </w:r>
-    </w:p>
-    <w:p/>
-    <w:p>
-      <w:pPr>
-        <w:pStyle w:val="Cabealho2"/>
-      </w:pPr>
-      <w:bookmarkStart w:id="19" w:name="_Toc420012761"/>
-      <w:r>
-        <w:t xml:space="preserve">2.5 Tratamento de </w:t>
-      </w:r>
-      <w:r>
-        <w:t>falhas</w:t>
-      </w:r>
-      <w:bookmarkEnd w:id="19"/>
-    </w:p>
-    <w:p/>
-    <w:p>
-      <w:r>
-        <w:t xml:space="preserve">Relativamente ao tratamento de falhas, sejam por falta de ficheiro de configuração </w:t>
-      </w:r>
-      <w:r>
-        <w:rPr>
-          <w:i/>
-        </w:rPr>
-        <w:t>XML</w:t>
-      </w:r>
-      <w:r>
-        <w:t xml:space="preserve"> ou por o </w:t>
-      </w:r>
-      <w:r>
-        <w:rPr>
-          <w:i/>
-        </w:rPr>
-        <w:t>Peer</w:t>
-      </w:r>
-      <w:r>
-        <w:t xml:space="preserve"> que está a ser questionado estar </w:t>
-      </w:r>
-      <w:proofErr w:type="gramStart"/>
-      <w:r>
-        <w:t>offline</w:t>
-      </w:r>
-      <w:proofErr w:type="gramEnd"/>
-      <w:r>
-        <w:t xml:space="preserve">, são tratadas a nível do utilizador. Quando um dos erros mencionados se sucede, o utilizador é notificado do sucedido e terá que repetir a operação. Sendo mais específicos em relação à falha de </w:t>
-      </w:r>
-      <w:r>
-        <w:rPr>
-          <w:i/>
-        </w:rPr>
-        <w:t>Peer</w:t>
-      </w:r>
-      <w:r>
         <w:t xml:space="preserve"> adjacentes estarem offline, o utilizador é notificado que não foram encontrados quaisquer resultados para a pesquisa efectuada. </w:t>
       </w:r>
     </w:p>
     <w:p>
       <w:pPr>
-        <w:pStyle w:val="Cabealho2"/>
+        <w:pStyle w:val="Ttulo2"/>
       </w:pPr>
       <w:r>
         <w:br w:type="page"/>
@@ -4978,45 +4983,37 @@
     </w:p>
     <w:p>
       <w:pPr>
-        <w:pStyle w:val="Cabealho1"/>
+        <w:pStyle w:val="Ttulo1"/>
         <w:numPr>
           <w:ilvl w:val="0"/>
           <w:numId w:val="1"/>
         </w:numPr>
       </w:pPr>
-      <w:bookmarkStart w:id="20" w:name="_Toc420012762"/>
+      <w:bookmarkStart w:id="21" w:name="_Toc420051683"/>
       <w:r>
         <w:lastRenderedPageBreak/>
         <w:t>Conclusões</w:t>
       </w:r>
-      <w:bookmarkEnd w:id="20"/>
+      <w:bookmarkEnd w:id="21"/>
     </w:p>
     <w:p/>
     <w:p>
       <w:r>
-        <w:t xml:space="preserve">Concluímos que este trabalho é muito útil para começar a entender determinados conceitos dos Sistemas </w:t>
-      </w:r>
-      <w:proofErr w:type="spellStart"/>
-      <w:r>
-        <w:t>Distribuidos</w:t>
-      </w:r>
-      <w:proofErr w:type="spellEnd"/>
-      <w:r>
-        <w:t xml:space="preserve"> e o quão importante podem ser no nosso futuro profissional</w:t>
-      </w:r>
-      <w:r>
-        <w:t xml:space="preserve">, dando-nos uma ideia de como determinadas aplicações bastante conhecidas são </w:t>
+        <w:t>Concluímos que este trabalho é muito útil para começar a entender determinados conceitos dos Sistemas Distribuidos e o quão importante podem ser no nosso futuro profissional</w:t>
+      </w:r>
+      <w:r>
+        <w:t xml:space="preserve">, dando-nos uma ideia de como determinadas aplicações </w:t>
       </w:r>
       <w:proofErr w:type="gramStart"/>
       <w:r>
-        <w:t xml:space="preserve">implementadas </w:t>
-      </w:r>
-      <w:r>
-        <w:t>.</w:t>
+        <w:t>bastante</w:t>
       </w:r>
       <w:proofErr w:type="gramEnd"/>
       <w:r>
-        <w:t xml:space="preserve"> Apesar de </w:t>
+        <w:t xml:space="preserve"> conhecidas são implementadas </w:t>
+      </w:r>
+      <w:r>
+        <w:t xml:space="preserve">. Apesar de </w:t>
       </w:r>
       <w:r>
         <w:t>o trabalho no geral correr bem, a</w:t>
@@ -5025,31 +5022,7 @@
         <w:t xml:space="preserve">s maiores dificuldades encontradas no </w:t>
       </w:r>
       <w:r>
-        <w:t xml:space="preserve">mesmo foram arranjar soluções para trabalhar com as limitações dos objetos serializáveis e entender </w:t>
-      </w:r>
-      <w:proofErr w:type="spellStart"/>
-      <w:r>
-        <w:t>correctamente</w:t>
-      </w:r>
-      <w:proofErr w:type="spellEnd"/>
-      <w:r>
-        <w:t xml:space="preserve"> a diferença entre </w:t>
-      </w:r>
-      <w:proofErr w:type="spellStart"/>
-      <w:r>
-        <w:t>SingleCall</w:t>
-      </w:r>
-      <w:proofErr w:type="spellEnd"/>
-      <w:r>
-        <w:t xml:space="preserve"> e </w:t>
-      </w:r>
-      <w:proofErr w:type="spellStart"/>
-      <w:r>
-        <w:t>Singleton</w:t>
-      </w:r>
-      <w:proofErr w:type="spellEnd"/>
-      <w:r>
-        <w:t>.</w:t>
+        <w:t>mesmo foram arranjar soluções para trabalhar com as limitações dos objetos serializáveis e entender correctamente a diferença entre SingleCall e Singleton.</w:t>
       </w:r>
       <w:r>
         <w:t xml:space="preserve"> </w:t>
@@ -5057,12 +5030,7 @@
     </w:p>
     <w:p>
       <w:r>
-        <w:t xml:space="preserve">Tivemos </w:t>
-      </w:r>
-      <w:bookmarkStart w:id="21" w:name="_GoBack"/>
-      <w:bookmarkEnd w:id="21"/>
-      <w:r>
-        <w:t xml:space="preserve">a possibilidade de também exercitar várias técnicas aprendidas ao longo do curso (por exemplo modos de pesquisa assíncrona), o que se torna bastante benéfico. </w:t>
+        <w:t xml:space="preserve">Tivemos a possibilidade de também exercitar várias técnicas aprendidas ao longo do curso (por exemplo modos de pesquisa assíncrona), o que se torna bastante benéfico. </w:t>
       </w:r>
     </w:p>
     <w:p>
@@ -5085,7 +5053,7 @@
         <w:jc w:val="left"/>
       </w:pPr>
     </w:p>
-    <w:bookmarkStart w:id="22" w:name="_Toc420012763" w:displacedByCustomXml="next"/>
+    <w:bookmarkStart w:id="22" w:name="_Toc420051684" w:displacedByCustomXml="next"/>
     <w:sdt>
       <w:sdtPr>
         <w:rPr>
@@ -5105,7 +5073,7 @@
       <w:sdtContent>
         <w:p>
           <w:pPr>
-            <w:pStyle w:val="Cabealho1"/>
+            <w:pStyle w:val="Ttulo1"/>
           </w:pPr>
           <w:r>
             <w:t>Referê</w:t>
@@ -5337,7 +5305,7 @@
             <w:noProof/>
             <w:lang w:val="pt-BR"/>
           </w:rPr>
-          <w:t>7</w:t>
+          <w:t>iv</w:t>
         </w:r>
         <w:r>
           <w:fldChar w:fldCharType="end"/>
@@ -6238,11 +6206,11 @@
       <w:rFonts w:ascii="Times New Roman" w:hAnsi="Times New Roman"/>
     </w:rPr>
   </w:style>
-  <w:style w:type="paragraph" w:styleId="Cabealho1">
+  <w:style w:type="paragraph" w:styleId="Ttulo1">
     <w:name w:val="heading 1"/>
     <w:basedOn w:val="Normal"/>
     <w:next w:val="Normal"/>
-    <w:link w:val="Cabealho1Carcter"/>
+    <w:link w:val="Ttulo1Char"/>
     <w:uiPriority w:val="9"/>
     <w:qFormat/>
     <w:rsid w:val="00621B5D"/>
@@ -6260,11 +6228,11 @@
       <w:szCs w:val="28"/>
     </w:rPr>
   </w:style>
-  <w:style w:type="paragraph" w:styleId="Cabealho2">
+  <w:style w:type="paragraph" w:styleId="Ttulo2">
     <w:name w:val="heading 2"/>
     <w:basedOn w:val="Normal"/>
     <w:next w:val="Normal"/>
-    <w:link w:val="Cabealho2Carcter"/>
+    <w:link w:val="Ttulo2Char"/>
     <w:uiPriority w:val="9"/>
     <w:unhideWhenUsed/>
     <w:qFormat/>
@@ -6283,11 +6251,11 @@
       <w:szCs w:val="26"/>
     </w:rPr>
   </w:style>
-  <w:style w:type="paragraph" w:styleId="Cabealho3">
+  <w:style w:type="paragraph" w:styleId="Ttulo3">
     <w:name w:val="heading 3"/>
     <w:basedOn w:val="Normal"/>
     <w:next w:val="Normal"/>
-    <w:link w:val="Cabealho3Carcter"/>
+    <w:link w:val="Ttulo3Char"/>
     <w:uiPriority w:val="9"/>
     <w:unhideWhenUsed/>
     <w:qFormat/>
@@ -6305,7 +6273,7 @@
       <w:sz w:val="26"/>
     </w:rPr>
   </w:style>
-  <w:style w:type="character" w:default="1" w:styleId="Tipodeletrapredefinidodopargrafo">
+  <w:style w:type="character" w:default="1" w:styleId="Fontepargpadro">
     <w:name w:val="Default Paragraph Font"/>
     <w:uiPriority w:val="1"/>
     <w:semiHidden/>
@@ -6335,7 +6303,7 @@
   <w:style w:type="paragraph" w:styleId="Textodebalo">
     <w:name w:val="Balloon Text"/>
     <w:basedOn w:val="Normal"/>
-    <w:link w:val="TextodebaloCarcter"/>
+    <w:link w:val="TextodebaloChar"/>
     <w:uiPriority w:val="99"/>
     <w:semiHidden/>
     <w:unhideWhenUsed/>
@@ -6349,9 +6317,9 @@
       <w:szCs w:val="16"/>
     </w:rPr>
   </w:style>
-  <w:style w:type="character" w:customStyle="1" w:styleId="TextodebaloCarcter">
-    <w:name w:val="Texto de balão Carácter"/>
-    <w:basedOn w:val="Tipodeletrapredefinidodopargrafo"/>
+  <w:style w:type="character" w:customStyle="1" w:styleId="TextodebaloChar">
+    <w:name w:val="Texto de balão Char"/>
+    <w:basedOn w:val="Fontepargpadro"/>
     <w:link w:val="Textodebalo"/>
     <w:uiPriority w:val="99"/>
     <w:semiHidden/>
@@ -6362,10 +6330,10 @@
       <w:szCs w:val="16"/>
     </w:rPr>
   </w:style>
-  <w:style w:type="character" w:customStyle="1" w:styleId="Cabealho1Carcter">
-    <w:name w:val="Cabeçalho 1 Carácter"/>
-    <w:basedOn w:val="Tipodeletrapredefinidodopargrafo"/>
-    <w:link w:val="Cabealho1"/>
+  <w:style w:type="character" w:customStyle="1" w:styleId="Ttulo1Char">
+    <w:name w:val="Título 1 Char"/>
+    <w:basedOn w:val="Fontepargpadro"/>
+    <w:link w:val="Ttulo1"/>
     <w:uiPriority w:val="9"/>
     <w:rsid w:val="00621B5D"/>
     <w:rPr>
@@ -6376,10 +6344,10 @@
       <w:szCs w:val="28"/>
     </w:rPr>
   </w:style>
-  <w:style w:type="character" w:customStyle="1" w:styleId="Cabealho2Carcter">
-    <w:name w:val="Cabeçalho 2 Carácter"/>
-    <w:basedOn w:val="Tipodeletrapredefinidodopargrafo"/>
-    <w:link w:val="Cabealho2"/>
+  <w:style w:type="character" w:customStyle="1" w:styleId="Ttulo2Char">
+    <w:name w:val="Título 2 Char"/>
+    <w:basedOn w:val="Fontepargpadro"/>
+    <w:link w:val="Ttulo2"/>
     <w:uiPriority w:val="9"/>
     <w:rsid w:val="008C51D6"/>
     <w:rPr>
@@ -6390,7 +6358,7 @@
       <w:szCs w:val="26"/>
     </w:rPr>
   </w:style>
-  <w:style w:type="paragraph" w:styleId="ndice1">
+  <w:style w:type="paragraph" w:styleId="Sumrio1">
     <w:name w:val="toc 1"/>
     <w:basedOn w:val="Normal"/>
     <w:next w:val="Normal"/>
@@ -6411,7 +6379,7 @@
       <w:szCs w:val="20"/>
     </w:rPr>
   </w:style>
-  <w:style w:type="paragraph" w:styleId="ndice2">
+  <w:style w:type="paragraph" w:styleId="Sumrio2">
     <w:name w:val="toc 2"/>
     <w:basedOn w:val="Normal"/>
     <w:next w:val="Normal"/>
@@ -6430,7 +6398,7 @@
       <w:szCs w:val="20"/>
     </w:rPr>
   </w:style>
-  <w:style w:type="paragraph" w:styleId="ndice3">
+  <w:style w:type="paragraph" w:styleId="Sumrio3">
     <w:name w:val="toc 3"/>
     <w:basedOn w:val="Normal"/>
     <w:next w:val="Normal"/>
@@ -6450,7 +6418,7 @@
       <w:szCs w:val="20"/>
     </w:rPr>
   </w:style>
-  <w:style w:type="paragraph" w:styleId="ndice4">
+  <w:style w:type="paragraph" w:styleId="Sumrio4">
     <w:name w:val="toc 4"/>
     <w:basedOn w:val="Normal"/>
     <w:next w:val="Normal"/>
@@ -6468,7 +6436,7 @@
       <w:szCs w:val="18"/>
     </w:rPr>
   </w:style>
-  <w:style w:type="paragraph" w:styleId="ndice5">
+  <w:style w:type="paragraph" w:styleId="Sumrio5">
     <w:name w:val="toc 5"/>
     <w:basedOn w:val="Normal"/>
     <w:next w:val="Normal"/>
@@ -6486,7 +6454,7 @@
       <w:szCs w:val="18"/>
     </w:rPr>
   </w:style>
-  <w:style w:type="paragraph" w:styleId="ndice6">
+  <w:style w:type="paragraph" w:styleId="Sumrio6">
     <w:name w:val="toc 6"/>
     <w:basedOn w:val="Normal"/>
     <w:next w:val="Normal"/>
@@ -6504,7 +6472,7 @@
       <w:szCs w:val="18"/>
     </w:rPr>
   </w:style>
-  <w:style w:type="paragraph" w:styleId="ndice7">
+  <w:style w:type="paragraph" w:styleId="Sumrio7">
     <w:name w:val="toc 7"/>
     <w:basedOn w:val="Normal"/>
     <w:next w:val="Normal"/>
@@ -6522,7 +6490,7 @@
       <w:szCs w:val="18"/>
     </w:rPr>
   </w:style>
-  <w:style w:type="paragraph" w:styleId="ndice8">
+  <w:style w:type="paragraph" w:styleId="Sumrio8">
     <w:name w:val="toc 8"/>
     <w:basedOn w:val="Normal"/>
     <w:next w:val="Normal"/>
@@ -6540,7 +6508,7 @@
       <w:szCs w:val="18"/>
     </w:rPr>
   </w:style>
-  <w:style w:type="paragraph" w:styleId="ndice9">
+  <w:style w:type="paragraph" w:styleId="Sumrio9">
     <w:name w:val="toc 9"/>
     <w:basedOn w:val="Normal"/>
     <w:next w:val="Normal"/>
@@ -6558,9 +6526,9 @@
       <w:szCs w:val="18"/>
     </w:rPr>
   </w:style>
-  <w:style w:type="character" w:styleId="Hiperligao">
+  <w:style w:type="character" w:styleId="Hyperlink">
     <w:name w:val="Hyperlink"/>
-    <w:basedOn w:val="Tipodeletrapredefinidodopargrafo"/>
+    <w:basedOn w:val="Fontepargpadro"/>
     <w:uiPriority w:val="99"/>
     <w:unhideWhenUsed/>
     <w:rsid w:val="000E496B"/>
@@ -6569,10 +6537,10 @@
       <w:u w:val="single"/>
     </w:rPr>
   </w:style>
-  <w:style w:type="character" w:customStyle="1" w:styleId="Cabealho3Carcter">
-    <w:name w:val="Cabeçalho 3 Carácter"/>
-    <w:basedOn w:val="Tipodeletrapredefinidodopargrafo"/>
-    <w:link w:val="Cabealho3"/>
+  <w:style w:type="character" w:customStyle="1" w:styleId="Ttulo3Char">
+    <w:name w:val="Título 3 Char"/>
+    <w:basedOn w:val="Fontepargpadro"/>
+    <w:link w:val="Ttulo3"/>
     <w:uiPriority w:val="9"/>
     <w:rsid w:val="00621B5D"/>
     <w:rPr>
@@ -6596,7 +6564,7 @@
   <w:style w:type="paragraph" w:styleId="Cabealho">
     <w:name w:val="header"/>
     <w:basedOn w:val="Normal"/>
-    <w:link w:val="CabealhoCarcter"/>
+    <w:link w:val="CabealhoChar"/>
     <w:uiPriority w:val="99"/>
     <w:unhideWhenUsed/>
     <w:rsid w:val="000614E1"/>
@@ -6608,9 +6576,9 @@
       <w:spacing w:line="240" w:lineRule="auto"/>
     </w:pPr>
   </w:style>
-  <w:style w:type="character" w:customStyle="1" w:styleId="CabealhoCarcter">
-    <w:name w:val="Cabeçalho Carácter"/>
-    <w:basedOn w:val="Tipodeletrapredefinidodopargrafo"/>
+  <w:style w:type="character" w:customStyle="1" w:styleId="CabealhoChar">
+    <w:name w:val="Cabeçalho Char"/>
+    <w:basedOn w:val="Fontepargpadro"/>
     <w:link w:val="Cabealho"/>
     <w:uiPriority w:val="99"/>
     <w:rsid w:val="000614E1"/>
@@ -6621,7 +6589,7 @@
   <w:style w:type="paragraph" w:styleId="Rodap">
     <w:name w:val="footer"/>
     <w:basedOn w:val="Normal"/>
-    <w:link w:val="RodapCarcter"/>
+    <w:link w:val="RodapChar"/>
     <w:uiPriority w:val="99"/>
     <w:unhideWhenUsed/>
     <w:rsid w:val="000614E1"/>
@@ -6633,9 +6601,9 @@
       <w:spacing w:line="240" w:lineRule="auto"/>
     </w:pPr>
   </w:style>
-  <w:style w:type="character" w:customStyle="1" w:styleId="RodapCarcter">
-    <w:name w:val="Rodapé Carácter"/>
-    <w:basedOn w:val="Tipodeletrapredefinidodopargrafo"/>
+  <w:style w:type="character" w:customStyle="1" w:styleId="RodapChar">
+    <w:name w:val="Rodapé Char"/>
+    <w:basedOn w:val="Fontepargpadro"/>
     <w:link w:val="Rodap"/>
     <w:uiPriority w:val="99"/>
     <w:rsid w:val="000614E1"/>
@@ -6670,7 +6638,7 @@
     <w:unhideWhenUsed/>
     <w:rsid w:val="00C34F51"/>
   </w:style>
-  <w:style w:type="table" w:styleId="Tabelacomgrelha">
+  <w:style w:type="table" w:styleId="Tabelacomgrade">
     <w:name w:val="Table Grid"/>
     <w:basedOn w:val="Tabelanormal"/>
     <w:uiPriority w:val="59"/>
@@ -6689,9 +6657,9 @@
       </w:tblBorders>
     </w:tblPr>
   </w:style>
-  <w:style w:type="character" w:styleId="TextodoMarcadordePosio">
+  <w:style w:type="character" w:styleId="TextodoEspaoReservado">
     <w:name w:val="Placeholder Text"/>
-    <w:basedOn w:val="Tipodeletrapredefinidodopargrafo"/>
+    <w:basedOn w:val="Fontepargpadro"/>
     <w:uiPriority w:val="99"/>
     <w:semiHidden/>
     <w:rsid w:val="00471590"/>
@@ -6702,7 +6670,7 @@
   <w:style w:type="paragraph" w:styleId="Textodenotaderodap">
     <w:name w:val="footnote text"/>
     <w:basedOn w:val="Normal"/>
-    <w:link w:val="TextodenotaderodapCarcter"/>
+    <w:link w:val="TextodenotaderodapChar"/>
     <w:uiPriority w:val="99"/>
     <w:semiHidden/>
     <w:unhideWhenUsed/>
@@ -6715,9 +6683,9 @@
       <w:szCs w:val="20"/>
     </w:rPr>
   </w:style>
-  <w:style w:type="character" w:customStyle="1" w:styleId="TextodenotaderodapCarcter">
-    <w:name w:val="Texto de nota de rodapé Carácter"/>
-    <w:basedOn w:val="Tipodeletrapredefinidodopargrafo"/>
+  <w:style w:type="character" w:customStyle="1" w:styleId="TextodenotaderodapChar">
+    <w:name w:val="Texto de nota de rodapé Char"/>
+    <w:basedOn w:val="Fontepargpadro"/>
     <w:link w:val="Textodenotaderodap"/>
     <w:uiPriority w:val="99"/>
     <w:semiHidden/>
@@ -6730,7 +6698,7 @@
   </w:style>
   <w:style w:type="character" w:styleId="Refdenotaderodap">
     <w:name w:val="footnote reference"/>
-    <w:basedOn w:val="Tipodeletrapredefinidodopargrafo"/>
+    <w:basedOn w:val="Fontepargpadro"/>
     <w:uiPriority w:val="99"/>
     <w:semiHidden/>
     <w:unhideWhenUsed/>
@@ -6935,11 +6903,11 @@
       <w:rFonts w:ascii="Times New Roman" w:hAnsi="Times New Roman"/>
     </w:rPr>
   </w:style>
-  <w:style w:type="paragraph" w:styleId="Cabealho1">
+  <w:style w:type="paragraph" w:styleId="Ttulo1">
     <w:name w:val="heading 1"/>
     <w:basedOn w:val="Normal"/>
     <w:next w:val="Normal"/>
-    <w:link w:val="Cabealho1Carcter"/>
+    <w:link w:val="Ttulo1Char"/>
     <w:uiPriority w:val="9"/>
     <w:qFormat/>
     <w:rsid w:val="00621B5D"/>
@@ -6957,11 +6925,11 @@
       <w:szCs w:val="28"/>
     </w:rPr>
   </w:style>
-  <w:style w:type="paragraph" w:styleId="Cabealho2">
+  <w:style w:type="paragraph" w:styleId="Ttulo2">
     <w:name w:val="heading 2"/>
     <w:basedOn w:val="Normal"/>
     <w:next w:val="Normal"/>
-    <w:link w:val="Cabealho2Carcter"/>
+    <w:link w:val="Ttulo2Char"/>
     <w:uiPriority w:val="9"/>
     <w:unhideWhenUsed/>
     <w:qFormat/>
@@ -6980,11 +6948,11 @@
       <w:szCs w:val="26"/>
     </w:rPr>
   </w:style>
-  <w:style w:type="paragraph" w:styleId="Cabealho3">
+  <w:style w:type="paragraph" w:styleId="Ttulo3">
     <w:name w:val="heading 3"/>
     <w:basedOn w:val="Normal"/>
     <w:next w:val="Normal"/>
-    <w:link w:val="Cabealho3Carcter"/>
+    <w:link w:val="Ttulo3Char"/>
     <w:uiPriority w:val="9"/>
     <w:unhideWhenUsed/>
     <w:qFormat/>
@@ -7002,7 +6970,7 @@
       <w:sz w:val="26"/>
     </w:rPr>
   </w:style>
-  <w:style w:type="character" w:default="1" w:styleId="Tipodeletrapredefinidodopargrafo">
+  <w:style w:type="character" w:default="1" w:styleId="Fontepargpadro">
     <w:name w:val="Default Paragraph Font"/>
     <w:uiPriority w:val="1"/>
     <w:semiHidden/>
@@ -7032,7 +7000,7 @@
   <w:style w:type="paragraph" w:styleId="Textodebalo">
     <w:name w:val="Balloon Text"/>
     <w:basedOn w:val="Normal"/>
-    <w:link w:val="TextodebaloCarcter"/>
+    <w:link w:val="TextodebaloChar"/>
     <w:uiPriority w:val="99"/>
     <w:semiHidden/>
     <w:unhideWhenUsed/>
@@ -7046,9 +7014,9 @@
       <w:szCs w:val="16"/>
     </w:rPr>
   </w:style>
-  <w:style w:type="character" w:customStyle="1" w:styleId="TextodebaloCarcter">
-    <w:name w:val="Texto de balão Carácter"/>
-    <w:basedOn w:val="Tipodeletrapredefinidodopargrafo"/>
+  <w:style w:type="character" w:customStyle="1" w:styleId="TextodebaloChar">
+    <w:name w:val="Texto de balão Char"/>
+    <w:basedOn w:val="Fontepargpadro"/>
     <w:link w:val="Textodebalo"/>
     <w:uiPriority w:val="99"/>
     <w:semiHidden/>
@@ -7059,10 +7027,10 @@
       <w:szCs w:val="16"/>
     </w:rPr>
   </w:style>
-  <w:style w:type="character" w:customStyle="1" w:styleId="Cabealho1Carcter">
-    <w:name w:val="Cabeçalho 1 Carácter"/>
-    <w:basedOn w:val="Tipodeletrapredefinidodopargrafo"/>
-    <w:link w:val="Cabealho1"/>
+  <w:style w:type="character" w:customStyle="1" w:styleId="Ttulo1Char">
+    <w:name w:val="Título 1 Char"/>
+    <w:basedOn w:val="Fontepargpadro"/>
+    <w:link w:val="Ttulo1"/>
     <w:uiPriority w:val="9"/>
     <w:rsid w:val="00621B5D"/>
     <w:rPr>
@@ -7073,10 +7041,10 @@
       <w:szCs w:val="28"/>
     </w:rPr>
   </w:style>
-  <w:style w:type="character" w:customStyle="1" w:styleId="Cabealho2Carcter">
-    <w:name w:val="Cabeçalho 2 Carácter"/>
-    <w:basedOn w:val="Tipodeletrapredefinidodopargrafo"/>
-    <w:link w:val="Cabealho2"/>
+  <w:style w:type="character" w:customStyle="1" w:styleId="Ttulo2Char">
+    <w:name w:val="Título 2 Char"/>
+    <w:basedOn w:val="Fontepargpadro"/>
+    <w:link w:val="Ttulo2"/>
     <w:uiPriority w:val="9"/>
     <w:rsid w:val="008C51D6"/>
     <w:rPr>
@@ -7087,7 +7055,7 @@
       <w:szCs w:val="26"/>
     </w:rPr>
   </w:style>
-  <w:style w:type="paragraph" w:styleId="ndice1">
+  <w:style w:type="paragraph" w:styleId="Sumrio1">
     <w:name w:val="toc 1"/>
     <w:basedOn w:val="Normal"/>
     <w:next w:val="Normal"/>
@@ -7108,7 +7076,7 @@
       <w:szCs w:val="20"/>
     </w:rPr>
   </w:style>
-  <w:style w:type="paragraph" w:styleId="ndice2">
+  <w:style w:type="paragraph" w:styleId="Sumrio2">
     <w:name w:val="toc 2"/>
     <w:basedOn w:val="Normal"/>
     <w:next w:val="Normal"/>
@@ -7127,7 +7095,7 @@
       <w:szCs w:val="20"/>
     </w:rPr>
   </w:style>
-  <w:style w:type="paragraph" w:styleId="ndice3">
+  <w:style w:type="paragraph" w:styleId="Sumrio3">
     <w:name w:val="toc 3"/>
     <w:basedOn w:val="Normal"/>
     <w:next w:val="Normal"/>
@@ -7147,7 +7115,7 @@
       <w:szCs w:val="20"/>
     </w:rPr>
   </w:style>
-  <w:style w:type="paragraph" w:styleId="ndice4">
+  <w:style w:type="paragraph" w:styleId="Sumrio4">
     <w:name w:val="toc 4"/>
     <w:basedOn w:val="Normal"/>
     <w:next w:val="Normal"/>
@@ -7165,7 +7133,7 @@
       <w:szCs w:val="18"/>
     </w:rPr>
   </w:style>
-  <w:style w:type="paragraph" w:styleId="ndice5">
+  <w:style w:type="paragraph" w:styleId="Sumrio5">
     <w:name w:val="toc 5"/>
     <w:basedOn w:val="Normal"/>
     <w:next w:val="Normal"/>
@@ -7183,7 +7151,7 @@
       <w:szCs w:val="18"/>
     </w:rPr>
   </w:style>
-  <w:style w:type="paragraph" w:styleId="ndice6">
+  <w:style w:type="paragraph" w:styleId="Sumrio6">
     <w:name w:val="toc 6"/>
     <w:basedOn w:val="Normal"/>
     <w:next w:val="Normal"/>
@@ -7201,7 +7169,7 @@
       <w:szCs w:val="18"/>
     </w:rPr>
   </w:style>
-  <w:style w:type="paragraph" w:styleId="ndice7">
+  <w:style w:type="paragraph" w:styleId="Sumrio7">
     <w:name w:val="toc 7"/>
     <w:basedOn w:val="Normal"/>
     <w:next w:val="Normal"/>
@@ -7219,7 +7187,7 @@
       <w:szCs w:val="18"/>
     </w:rPr>
   </w:style>
-  <w:style w:type="paragraph" w:styleId="ndice8">
+  <w:style w:type="paragraph" w:styleId="Sumrio8">
     <w:name w:val="toc 8"/>
     <w:basedOn w:val="Normal"/>
     <w:next w:val="Normal"/>
@@ -7237,7 +7205,7 @@
       <w:szCs w:val="18"/>
     </w:rPr>
   </w:style>
-  <w:style w:type="paragraph" w:styleId="ndice9">
+  <w:style w:type="paragraph" w:styleId="Sumrio9">
     <w:name w:val="toc 9"/>
     <w:basedOn w:val="Normal"/>
     <w:next w:val="Normal"/>
@@ -7255,9 +7223,9 @@
       <w:szCs w:val="18"/>
     </w:rPr>
   </w:style>
-  <w:style w:type="character" w:styleId="Hiperligao">
+  <w:style w:type="character" w:styleId="Hyperlink">
     <w:name w:val="Hyperlink"/>
-    <w:basedOn w:val="Tipodeletrapredefinidodopargrafo"/>
+    <w:basedOn w:val="Fontepargpadro"/>
     <w:uiPriority w:val="99"/>
     <w:unhideWhenUsed/>
     <w:rsid w:val="000E496B"/>
@@ -7266,10 +7234,10 @@
       <w:u w:val="single"/>
     </w:rPr>
   </w:style>
-  <w:style w:type="character" w:customStyle="1" w:styleId="Cabealho3Carcter">
-    <w:name w:val="Cabeçalho 3 Carácter"/>
-    <w:basedOn w:val="Tipodeletrapredefinidodopargrafo"/>
-    <w:link w:val="Cabealho3"/>
+  <w:style w:type="character" w:customStyle="1" w:styleId="Ttulo3Char">
+    <w:name w:val="Título 3 Char"/>
+    <w:basedOn w:val="Fontepargpadro"/>
+    <w:link w:val="Ttulo3"/>
     <w:uiPriority w:val="9"/>
     <w:rsid w:val="00621B5D"/>
     <w:rPr>
@@ -7293,7 +7261,7 @@
   <w:style w:type="paragraph" w:styleId="Cabealho">
     <w:name w:val="header"/>
     <w:basedOn w:val="Normal"/>
-    <w:link w:val="CabealhoCarcter"/>
+    <w:link w:val="CabealhoChar"/>
     <w:uiPriority w:val="99"/>
     <w:unhideWhenUsed/>
     <w:rsid w:val="000614E1"/>
@@ -7305,9 +7273,9 @@
       <w:spacing w:line="240" w:lineRule="auto"/>
     </w:pPr>
   </w:style>
-  <w:style w:type="character" w:customStyle="1" w:styleId="CabealhoCarcter">
-    <w:name w:val="Cabeçalho Carácter"/>
-    <w:basedOn w:val="Tipodeletrapredefinidodopargrafo"/>
+  <w:style w:type="character" w:customStyle="1" w:styleId="CabealhoChar">
+    <w:name w:val="Cabeçalho Char"/>
+    <w:basedOn w:val="Fontepargpadro"/>
     <w:link w:val="Cabealho"/>
     <w:uiPriority w:val="99"/>
     <w:rsid w:val="000614E1"/>
@@ -7318,7 +7286,7 @@
   <w:style w:type="paragraph" w:styleId="Rodap">
     <w:name w:val="footer"/>
     <w:basedOn w:val="Normal"/>
-    <w:link w:val="RodapCarcter"/>
+    <w:link w:val="RodapChar"/>
     <w:uiPriority w:val="99"/>
     <w:unhideWhenUsed/>
     <w:rsid w:val="000614E1"/>
@@ -7330,9 +7298,9 @@
       <w:spacing w:line="240" w:lineRule="auto"/>
     </w:pPr>
   </w:style>
-  <w:style w:type="character" w:customStyle="1" w:styleId="RodapCarcter">
-    <w:name w:val="Rodapé Carácter"/>
-    <w:basedOn w:val="Tipodeletrapredefinidodopargrafo"/>
+  <w:style w:type="character" w:customStyle="1" w:styleId="RodapChar">
+    <w:name w:val="Rodapé Char"/>
+    <w:basedOn w:val="Fontepargpadro"/>
     <w:link w:val="Rodap"/>
     <w:uiPriority w:val="99"/>
     <w:rsid w:val="000614E1"/>
@@ -7367,7 +7335,7 @@
     <w:unhideWhenUsed/>
     <w:rsid w:val="00C34F51"/>
   </w:style>
-  <w:style w:type="table" w:styleId="Tabelacomgrelha">
+  <w:style w:type="table" w:styleId="Tabelacomgrade">
     <w:name w:val="Table Grid"/>
     <w:basedOn w:val="Tabelanormal"/>
     <w:uiPriority w:val="59"/>
@@ -7386,9 +7354,9 @@
       </w:tblBorders>
     </w:tblPr>
   </w:style>
-  <w:style w:type="character" w:styleId="TextodoMarcadordePosio">
+  <w:style w:type="character" w:styleId="TextodoEspaoReservado">
     <w:name w:val="Placeholder Text"/>
-    <w:basedOn w:val="Tipodeletrapredefinidodopargrafo"/>
+    <w:basedOn w:val="Fontepargpadro"/>
     <w:uiPriority w:val="99"/>
     <w:semiHidden/>
     <w:rsid w:val="00471590"/>
@@ -7399,7 +7367,7 @@
   <w:style w:type="paragraph" w:styleId="Textodenotaderodap">
     <w:name w:val="footnote text"/>
     <w:basedOn w:val="Normal"/>
-    <w:link w:val="TextodenotaderodapCarcter"/>
+    <w:link w:val="TextodenotaderodapChar"/>
     <w:uiPriority w:val="99"/>
     <w:semiHidden/>
     <w:unhideWhenUsed/>
@@ -7412,9 +7380,9 @@
       <w:szCs w:val="20"/>
     </w:rPr>
   </w:style>
-  <w:style w:type="character" w:customStyle="1" w:styleId="TextodenotaderodapCarcter">
-    <w:name w:val="Texto de nota de rodapé Carácter"/>
-    <w:basedOn w:val="Tipodeletrapredefinidodopargrafo"/>
+  <w:style w:type="character" w:customStyle="1" w:styleId="TextodenotaderodapChar">
+    <w:name w:val="Texto de nota de rodapé Char"/>
+    <w:basedOn w:val="Fontepargpadro"/>
     <w:link w:val="Textodenotaderodap"/>
     <w:uiPriority w:val="99"/>
     <w:semiHidden/>
@@ -7427,7 +7395,7 @@
   </w:style>
   <w:style w:type="character" w:styleId="Refdenotaderodap">
     <w:name w:val="footnote reference"/>
-    <w:basedOn w:val="Tipodeletrapredefinidodopargrafo"/>
+    <w:basedOn w:val="Fontepargpadro"/>
     <w:uiPriority w:val="99"/>
     <w:semiHidden/>
     <w:unhideWhenUsed/>
@@ -7777,7 +7745,7 @@
 </file>
 
 <file path=customXml/itemProps1.xml><?xml version="1.0" encoding="utf-8"?>
-<ds:datastoreItem xmlns:ds="http://schemas.openxmlformats.org/officeDocument/2006/customXml" ds:itemID="{F4E0EA74-0F74-4C19-9EA9-CD1BA769E177}">
+<ds:datastoreItem xmlns:ds="http://schemas.openxmlformats.org/officeDocument/2006/customXml" ds:itemID="{E4327644-2595-42B2-8824-0D1538E872C6}">
   <ds:schemaRefs>
     <ds:schemaRef ds:uri="http://schemas.openxmlformats.org/officeDocument/2006/bibliography"/>
   </ds:schemaRefs>

</xml_diff>